<commit_message>
small fix to code creating rsq table
</commit_message>
<xml_diff>
--- a/Figures_Tables/Rsquared/1yr_mods/Rsquared_all.docx
+++ b/Figures_Tables/Rsquared/1yr_mods/Rsquared_all.docx
@@ -7947,7 +7947,7 @@
       <w:tr>
         <w:trPr>
           <w:cantSplit/>
-          <w:trHeight w:val="572" w:hRule="auto"/>
+          <w:trHeight w:val="617" w:hRule="auto"/>
         </w:trPr>
         <w:tc>
           <w:tcPr>
@@ -7979,7 +7979,7 @@
                 <w:szCs w:val="22"/>
                 <w:color w:val="000000"/>
               </w:rPr>
-              <w:t xml:space="preserve"/>
+              <w:t xml:space="preserve">Height before flowering</w:t>
             </w:r>
           </w:p>
         </w:tc>
@@ -8293,7 +8293,7 @@
       <w:tr>
         <w:trPr>
           <w:cantSplit/>
-          <w:trHeight w:val="571" w:hRule="auto"/>
+          <w:trHeight w:val="617" w:hRule="auto"/>
         </w:trPr>
         <w:tc>
           <w:tcPr>
@@ -8325,7 +8325,7 @@
                 <w:szCs w:val="22"/>
                 <w:color w:val="000000"/>
               </w:rPr>
-              <w:t xml:space="preserve"/>
+              <w:t xml:space="preserve">Height after flowering</w:t>
             </w:r>
           </w:p>
         </w:tc>
@@ -8639,7 +8639,7 @@
       <w:tr>
         <w:trPr>
           <w:cantSplit/>
-          <w:trHeight w:val="572" w:hRule="auto"/>
+          <w:trHeight w:val="614" w:hRule="auto"/>
         </w:trPr>
         <w:tc>
           <w:tcPr>
@@ -8671,7 +8671,7 @@
                 <w:szCs w:val="22"/>
                 <w:color w:val="000000"/>
               </w:rPr>
-              <w:t xml:space="preserve"/>
+              <w:t xml:space="preserve">Relative growth rate</w:t>
             </w:r>
           </w:p>
         </w:tc>

</xml_diff>

<commit_message>
regenerated Rsq w/poll removed
</commit_message>
<xml_diff>
--- a/Figures_Tables/Rsquared/1yr_mods/Rsquared_all.docx
+++ b/Figures_Tables/Rsquared/1yr_mods/Rsquared_all.docx
@@ -5179,7 +5179,7 @@
       <w:tr>
         <w:trPr>
           <w:cantSplit/>
-          <w:trHeight w:val="614" w:hRule="auto"/>
+          <w:trHeight w:val="572" w:hRule="auto"/>
         </w:trPr>
         <w:tc>
           <w:tcPr>
@@ -5211,313 +5211,313 @@
                 <w:szCs w:val="22"/>
                 <w:color w:val="000000"/>
               </w:rPr>
-              <w:t xml:space="preserve">Follicles</w:t>
-            </w:r>
-          </w:p>
-        </w:tc>
-        <w:tc>
-          <w:tcPr>
-            <w:tcBorders>
-              <w:bottom w:val="single" w:sz="8" w:space="0" w:color="666666"/>
-              <w:top w:val="single" w:sz="8" w:space="0" w:color="666666"/>
-              <w:left w:val="single" w:sz="8" w:space="0" w:color="666666"/>
-              <w:right w:val="single" w:sz="8" w:space="0" w:color="666666"/>
-            </w:tcBorders>
-            <w:shd w:val="clear" w:color="auto" w:fill="FFFFFF"/>
-            <w:tcMar>
-              <w:top w:w="0" w:type="dxa"/>
-              <w:bottom w:w="0" w:type="dxa"/>
-              <w:left w:w="0" w:type="dxa"/>
-              <w:right w:w="0" w:type="dxa"/>
-            </w:tcMar>
-            <w:vAlign w:val="center"/>
-          </w:tcPr>
-          <w:p>
-            <w:pPr>
-              <w:jc w:val="center"/>
-              <w:spacing w:after="100" w:before="100" w:line="240"/>
-              <w:ind w:firstLine="0" w:left="100" w:right="100"/>
-            </w:pPr>
-            <w:r xmlns:w="http://schemas.openxmlformats.org/wordprocessingml/2006/main" xmlns:wp="http://schemas.openxmlformats.org/drawingml/2006/wordprocessingDrawing" xmlns:r="http://schemas.openxmlformats.org/officeDocument/2006/relationships" xmlns:w14="http://schemas.microsoft.com/office/word/2010/wordml">
-              <w:rPr>
-                <w:rFonts w:ascii="Arial" w:hAnsi="Arial" w:eastAsia="Arial" w:cs="Arial"/>
-                <w:sz w:val="22"/>
-                <w:szCs w:val="22"/>
-                <w:color w:val="000000"/>
-              </w:rPr>
-              <w:t xml:space="preserve">trigamma</w:t>
-            </w:r>
-          </w:p>
-        </w:tc>
-        <w:tc>
-          <w:tcPr>
-            <w:tcBorders>
-              <w:bottom w:val="single" w:sz="8" w:space="0" w:color="666666"/>
-              <w:top w:val="single" w:sz="8" w:space="0" w:color="666666"/>
-              <w:left w:val="single" w:sz="8" w:space="0" w:color="666666"/>
-              <w:right w:val="single" w:sz="8" w:space="0" w:color="666666"/>
-            </w:tcBorders>
-            <w:shd w:val="clear" w:color="auto" w:fill="FFFFFF"/>
-            <w:tcMar>
-              <w:top w:w="0" w:type="dxa"/>
-              <w:bottom w:w="0" w:type="dxa"/>
-              <w:left w:w="0" w:type="dxa"/>
-              <w:right w:w="0" w:type="dxa"/>
-            </w:tcMar>
-            <w:vAlign w:val="center"/>
-          </w:tcPr>
-          <w:p>
-            <w:pPr>
-              <w:jc w:val="center"/>
-              <w:spacing w:after="100" w:before="100" w:line="240"/>
-              <w:ind w:firstLine="0" w:left="100" w:right="100"/>
-            </w:pPr>
-            <w:r xmlns:w="http://schemas.openxmlformats.org/wordprocessingml/2006/main" xmlns:wp="http://schemas.openxmlformats.org/drawingml/2006/wordprocessingDrawing" xmlns:r="http://schemas.openxmlformats.org/officeDocument/2006/relationships" xmlns:w14="http://schemas.microsoft.com/office/word/2010/wordml">
-              <w:rPr>
-                <w:rFonts w:ascii="Arial" w:hAnsi="Arial" w:eastAsia="Arial" w:cs="Arial"/>
-                <w:sz w:val="22"/>
-                <w:szCs w:val="22"/>
-                <w:color w:val="000000"/>
-              </w:rPr>
-              <w:t xml:space="preserve">0.161</w:t>
-            </w:r>
-          </w:p>
-        </w:tc>
-        <w:tc>
-          <w:tcPr>
-            <w:tcBorders>
-              <w:bottom w:val="single" w:sz="8" w:space="0" w:color="666666"/>
-              <w:top w:val="single" w:sz="8" w:space="0" w:color="666666"/>
-              <w:left w:val="single" w:sz="8" w:space="0" w:color="666666"/>
-              <w:right w:val="single" w:sz="8" w:space="0" w:color="666666"/>
-            </w:tcBorders>
-            <w:shd w:val="clear" w:color="auto" w:fill="FFFFFF"/>
-            <w:tcMar>
-              <w:top w:w="0" w:type="dxa"/>
-              <w:bottom w:w="0" w:type="dxa"/>
-              <w:left w:w="0" w:type="dxa"/>
-              <w:right w:w="0" w:type="dxa"/>
-            </w:tcMar>
-            <w:vAlign w:val="center"/>
-          </w:tcPr>
-          <w:p>
-            <w:pPr>
-              <w:jc w:val="center"/>
-              <w:spacing w:after="100" w:before="100" w:line="240"/>
-              <w:ind w:firstLine="0" w:left="100" w:right="100"/>
-            </w:pPr>
-            <w:r xmlns:w="http://schemas.openxmlformats.org/wordprocessingml/2006/main" xmlns:wp="http://schemas.openxmlformats.org/drawingml/2006/wordprocessingDrawing" xmlns:r="http://schemas.openxmlformats.org/officeDocument/2006/relationships" xmlns:w14="http://schemas.microsoft.com/office/word/2010/wordml">
-              <w:rPr>
-                <w:rFonts w:ascii="Arial" w:hAnsi="Arial" w:eastAsia="Arial" w:cs="Arial"/>
-                <w:sz w:val="22"/>
-                <w:szCs w:val="22"/>
-                <w:color w:val="000000"/>
-              </w:rPr>
-              <w:t xml:space="preserve">0.161</w:t>
-            </w:r>
-          </w:p>
-        </w:tc>
-        <w:tc>
-          <w:tcPr>
-            <w:tcBorders>
-              <w:bottom w:val="single" w:sz="8" w:space="0" w:color="666666"/>
-              <w:top w:val="single" w:sz="8" w:space="0" w:color="666666"/>
-              <w:left w:val="single" w:sz="8" w:space="0" w:color="666666"/>
-              <w:right w:val="single" w:sz="8" w:space="0" w:color="666666"/>
-            </w:tcBorders>
-            <w:shd w:val="clear" w:color="auto" w:fill="FFFFFF"/>
-            <w:tcMar>
-              <w:top w:w="0" w:type="dxa"/>
-              <w:bottom w:w="0" w:type="dxa"/>
-              <w:left w:w="0" w:type="dxa"/>
-              <w:right w:w="0" w:type="dxa"/>
-            </w:tcMar>
-            <w:vAlign w:val="center"/>
-          </w:tcPr>
-          <w:p>
-            <w:pPr>
-              <w:jc w:val="center"/>
-              <w:spacing w:after="100" w:before="100" w:line="240"/>
-              <w:ind w:firstLine="0" w:left="100" w:right="100"/>
-            </w:pPr>
-            <w:r xmlns:w="http://schemas.openxmlformats.org/wordprocessingml/2006/main" xmlns:wp="http://schemas.openxmlformats.org/drawingml/2006/wordprocessingDrawing" xmlns:r="http://schemas.openxmlformats.org/officeDocument/2006/relationships" xmlns:w14="http://schemas.microsoft.com/office/word/2010/wordml">
-              <w:rPr>
-                <w:rFonts w:ascii="Arial" w:hAnsi="Arial" w:eastAsia="Arial" w:cs="Arial"/>
-                <w:sz w:val="22"/>
-                <w:szCs w:val="22"/>
-                <w:color w:val="000000"/>
-              </w:rPr>
-              <w:t xml:space="preserve">0.193</w:t>
-            </w:r>
-          </w:p>
-        </w:tc>
-        <w:tc>
-          <w:tcPr>
-            <w:tcBorders>
-              <w:bottom w:val="single" w:sz="8" w:space="0" w:color="666666"/>
-              <w:top w:val="single" w:sz="8" w:space="0" w:color="666666"/>
-              <w:left w:val="single" w:sz="8" w:space="0" w:color="666666"/>
-              <w:right w:val="single" w:sz="8" w:space="0" w:color="666666"/>
-            </w:tcBorders>
-            <w:shd w:val="clear" w:color="auto" w:fill="FFFFFF"/>
-            <w:tcMar>
-              <w:top w:w="0" w:type="dxa"/>
-              <w:bottom w:w="0" w:type="dxa"/>
-              <w:left w:w="0" w:type="dxa"/>
-              <w:right w:w="0" w:type="dxa"/>
-            </w:tcMar>
-            <w:vAlign w:val="center"/>
-          </w:tcPr>
-          <w:p>
-            <w:pPr>
-              <w:jc w:val="center"/>
-              <w:spacing w:after="100" w:before="100" w:line="240"/>
-              <w:ind w:firstLine="0" w:left="100" w:right="100"/>
-            </w:pPr>
-            <w:r xmlns:w="http://schemas.openxmlformats.org/wordprocessingml/2006/main" xmlns:wp="http://schemas.openxmlformats.org/drawingml/2006/wordprocessingDrawing" xmlns:r="http://schemas.openxmlformats.org/officeDocument/2006/relationships" xmlns:w14="http://schemas.microsoft.com/office/word/2010/wordml">
-              <w:rPr>
-                <w:rFonts w:ascii="Arial" w:hAnsi="Arial" w:eastAsia="Arial" w:cs="Arial"/>
-                <w:sz w:val="22"/>
-                <w:szCs w:val="22"/>
-                <w:color w:val="000000"/>
-              </w:rPr>
-              <w:t xml:space="preserve">0.193</w:t>
-            </w:r>
-          </w:p>
-        </w:tc>
-        <w:tc>
-          <w:tcPr>
-            <w:tcBorders>
-              <w:bottom w:val="single" w:sz="8" w:space="0" w:color="666666"/>
-              <w:top w:val="single" w:sz="8" w:space="0" w:color="666666"/>
-              <w:left w:val="single" w:sz="8" w:space="0" w:color="666666"/>
-              <w:right w:val="single" w:sz="8" w:space="0" w:color="666666"/>
-            </w:tcBorders>
-            <w:shd w:val="clear" w:color="auto" w:fill="FFFFFF"/>
-            <w:tcMar>
-              <w:top w:w="0" w:type="dxa"/>
-              <w:bottom w:w="0" w:type="dxa"/>
-              <w:left w:w="0" w:type="dxa"/>
-              <w:right w:w="0" w:type="dxa"/>
-            </w:tcMar>
-            <w:vAlign w:val="center"/>
-          </w:tcPr>
-          <w:p>
-            <w:pPr>
-              <w:jc w:val="center"/>
-              <w:spacing w:after="100" w:before="100" w:line="240"/>
-              <w:ind w:firstLine="0" w:left="100" w:right="100"/>
-            </w:pPr>
-            <w:r xmlns:w="http://schemas.openxmlformats.org/wordprocessingml/2006/main" xmlns:wp="http://schemas.openxmlformats.org/drawingml/2006/wordprocessingDrawing" xmlns:r="http://schemas.openxmlformats.org/officeDocument/2006/relationships" xmlns:w14="http://schemas.microsoft.com/office/word/2010/wordml">
-              <w:rPr>
-                <w:rFonts w:ascii="Arial" w:hAnsi="Arial" w:eastAsia="Arial" w:cs="Arial"/>
-                <w:sz w:val="22"/>
-                <w:szCs w:val="22"/>
-                <w:color w:val="000000"/>
-              </w:rPr>
-              <w:t xml:space="preserve">0.160</w:t>
-            </w:r>
-          </w:p>
-        </w:tc>
-        <w:tc>
-          <w:tcPr>
-            <w:tcBorders>
-              <w:bottom w:val="single" w:sz="8" w:space="0" w:color="666666"/>
-              <w:top w:val="single" w:sz="8" w:space="0" w:color="666666"/>
-              <w:left w:val="single" w:sz="8" w:space="0" w:color="666666"/>
-              <w:right w:val="single" w:sz="8" w:space="0" w:color="666666"/>
-            </w:tcBorders>
-            <w:shd w:val="clear" w:color="auto" w:fill="FFFFFF"/>
-            <w:tcMar>
-              <w:top w:w="0" w:type="dxa"/>
-              <w:bottom w:w="0" w:type="dxa"/>
-              <w:left w:w="0" w:type="dxa"/>
-              <w:right w:w="0" w:type="dxa"/>
-            </w:tcMar>
-            <w:vAlign w:val="center"/>
-          </w:tcPr>
-          <w:p>
-            <w:pPr>
-              <w:jc w:val="center"/>
-              <w:spacing w:after="100" w:before="100" w:line="240"/>
-              <w:ind w:firstLine="0" w:left="100" w:right="100"/>
-            </w:pPr>
-            <w:r xmlns:w="http://schemas.openxmlformats.org/wordprocessingml/2006/main" xmlns:wp="http://schemas.openxmlformats.org/drawingml/2006/wordprocessingDrawing" xmlns:r="http://schemas.openxmlformats.org/officeDocument/2006/relationships" xmlns:w14="http://schemas.microsoft.com/office/word/2010/wordml">
-              <w:rPr>
-                <w:rFonts w:ascii="Arial" w:hAnsi="Arial" w:eastAsia="Arial" w:cs="Arial"/>
-                <w:sz w:val="22"/>
-                <w:szCs w:val="22"/>
-                <w:color w:val="000000"/>
-              </w:rPr>
-              <w:t xml:space="preserve">0.160</w:t>
-            </w:r>
-          </w:p>
-        </w:tc>
-        <w:tc>
-          <w:tcPr>
-            <w:tcBorders>
-              <w:bottom w:val="single" w:sz="8" w:space="0" w:color="666666"/>
-              <w:top w:val="single" w:sz="8" w:space="0" w:color="666666"/>
-              <w:left w:val="single" w:sz="8" w:space="0" w:color="666666"/>
-              <w:right w:val="single" w:sz="8" w:space="0" w:color="666666"/>
-            </w:tcBorders>
-            <w:shd w:val="clear" w:color="auto" w:fill="FFFFFF"/>
-            <w:tcMar>
-              <w:top w:w="0" w:type="dxa"/>
-              <w:bottom w:w="0" w:type="dxa"/>
-              <w:left w:w="0" w:type="dxa"/>
-              <w:right w:w="0" w:type="dxa"/>
-            </w:tcMar>
-            <w:vAlign w:val="center"/>
-          </w:tcPr>
-          <w:p>
-            <w:pPr>
-              <w:jc w:val="center"/>
-              <w:spacing w:after="100" w:before="100" w:line="240"/>
-              <w:ind w:firstLine="0" w:left="100" w:right="100"/>
-            </w:pPr>
-            <w:r xmlns:w="http://schemas.openxmlformats.org/wordprocessingml/2006/main" xmlns:wp="http://schemas.openxmlformats.org/drawingml/2006/wordprocessingDrawing" xmlns:r="http://schemas.openxmlformats.org/officeDocument/2006/relationships" xmlns:w14="http://schemas.microsoft.com/office/word/2010/wordml">
-              <w:rPr>
-                <w:rFonts w:ascii="Arial" w:hAnsi="Arial" w:eastAsia="Arial" w:cs="Arial"/>
-                <w:sz w:val="22"/>
-                <w:szCs w:val="22"/>
-                <w:color w:val="000000"/>
-              </w:rPr>
-              <w:t xml:space="preserve">0.246</w:t>
-            </w:r>
-          </w:p>
-        </w:tc>
-        <w:tc>
-          <w:tcPr>
-            <w:tcBorders>
-              <w:bottom w:val="single" w:sz="8" w:space="0" w:color="666666"/>
-              <w:top w:val="single" w:sz="8" w:space="0" w:color="666666"/>
-              <w:left w:val="single" w:sz="8" w:space="0" w:color="666666"/>
-              <w:right w:val="single" w:sz="8" w:space="0" w:color="666666"/>
-            </w:tcBorders>
-            <w:shd w:val="clear" w:color="auto" w:fill="FFFFFF"/>
-            <w:tcMar>
-              <w:top w:w="0" w:type="dxa"/>
-              <w:bottom w:w="0" w:type="dxa"/>
-              <w:left w:w="0" w:type="dxa"/>
-              <w:right w:w="0" w:type="dxa"/>
-            </w:tcMar>
-            <w:vAlign w:val="center"/>
-          </w:tcPr>
-          <w:p>
-            <w:pPr>
-              <w:jc w:val="center"/>
-              <w:spacing w:after="100" w:before="100" w:line="240"/>
-              <w:ind w:firstLine="0" w:left="100" w:right="100"/>
-            </w:pPr>
-            <w:r xmlns:w="http://schemas.openxmlformats.org/wordprocessingml/2006/main" xmlns:wp="http://schemas.openxmlformats.org/drawingml/2006/wordprocessingDrawing" xmlns:r="http://schemas.openxmlformats.org/officeDocument/2006/relationships" xmlns:w14="http://schemas.microsoft.com/office/word/2010/wordml">
-              <w:rPr>
-                <w:rFonts w:ascii="Arial" w:hAnsi="Arial" w:eastAsia="Arial" w:cs="Arial"/>
-                <w:sz w:val="22"/>
-                <w:szCs w:val="22"/>
-                <w:color w:val="000000"/>
-              </w:rPr>
-              <w:t xml:space="preserve">0.246</w:t>
+              <w:t xml:space="preserve">Pollinaria removed</w:t>
+            </w:r>
+          </w:p>
+        </w:tc>
+        <w:tc>
+          <w:tcPr>
+            <w:tcBorders>
+              <w:bottom w:val="single" w:sz="8" w:space="0" w:color="666666"/>
+              <w:top w:val="single" w:sz="8" w:space="0" w:color="666666"/>
+              <w:left w:val="single" w:sz="8" w:space="0" w:color="666666"/>
+              <w:right w:val="single" w:sz="8" w:space="0" w:color="666666"/>
+            </w:tcBorders>
+            <w:shd w:val="clear" w:color="auto" w:fill="FFFFFF"/>
+            <w:tcMar>
+              <w:top w:w="0" w:type="dxa"/>
+              <w:bottom w:w="0" w:type="dxa"/>
+              <w:left w:w="0" w:type="dxa"/>
+              <w:right w:w="0" w:type="dxa"/>
+            </w:tcMar>
+            <w:vAlign w:val="center"/>
+          </w:tcPr>
+          <w:p>
+            <w:pPr>
+              <w:jc w:val="center"/>
+              <w:spacing w:after="100" w:before="100" w:line="240"/>
+              <w:ind w:firstLine="0" w:left="100" w:right="100"/>
+            </w:pPr>
+            <w:r xmlns:w="http://schemas.openxmlformats.org/wordprocessingml/2006/main" xmlns:wp="http://schemas.openxmlformats.org/drawingml/2006/wordprocessingDrawing" xmlns:r="http://schemas.openxmlformats.org/officeDocument/2006/relationships" xmlns:w14="http://schemas.microsoft.com/office/word/2010/wordml">
+              <w:rPr>
+                <w:rFonts w:ascii="Arial" w:hAnsi="Arial" w:eastAsia="Arial" w:cs="Arial"/>
+                <w:sz w:val="22"/>
+                <w:szCs w:val="22"/>
+                <w:color w:val="000000"/>
+              </w:rPr>
+              <w:t xml:space="preserve">1</w:t>
+            </w:r>
+          </w:p>
+        </w:tc>
+        <w:tc>
+          <w:tcPr>
+            <w:tcBorders>
+              <w:bottom w:val="single" w:sz="8" w:space="0" w:color="666666"/>
+              <w:top w:val="single" w:sz="8" w:space="0" w:color="666666"/>
+              <w:left w:val="single" w:sz="8" w:space="0" w:color="666666"/>
+              <w:right w:val="single" w:sz="8" w:space="0" w:color="666666"/>
+            </w:tcBorders>
+            <w:shd w:val="clear" w:color="auto" w:fill="FFFFFF"/>
+            <w:tcMar>
+              <w:top w:w="0" w:type="dxa"/>
+              <w:bottom w:w="0" w:type="dxa"/>
+              <w:left w:w="0" w:type="dxa"/>
+              <w:right w:w="0" w:type="dxa"/>
+            </w:tcMar>
+            <w:vAlign w:val="center"/>
+          </w:tcPr>
+          <w:p>
+            <w:pPr>
+              <w:jc w:val="center"/>
+              <w:spacing w:after="100" w:before="100" w:line="240"/>
+              <w:ind w:firstLine="0" w:left="100" w:right="100"/>
+            </w:pPr>
+            <w:r xmlns:w="http://schemas.openxmlformats.org/wordprocessingml/2006/main" xmlns:wp="http://schemas.openxmlformats.org/drawingml/2006/wordprocessingDrawing" xmlns:r="http://schemas.openxmlformats.org/officeDocument/2006/relationships" xmlns:w14="http://schemas.microsoft.com/office/word/2010/wordml">
+              <w:rPr>
+                <w:rFonts w:ascii="Arial" w:hAnsi="Arial" w:eastAsia="Arial" w:cs="Arial"/>
+                <w:sz w:val="22"/>
+                <w:szCs w:val="22"/>
+                <w:color w:val="000000"/>
+              </w:rPr>
+              <w:t xml:space="preserve">0.133</w:t>
+            </w:r>
+          </w:p>
+        </w:tc>
+        <w:tc>
+          <w:tcPr>
+            <w:tcBorders>
+              <w:bottom w:val="single" w:sz="8" w:space="0" w:color="666666"/>
+              <w:top w:val="single" w:sz="8" w:space="0" w:color="666666"/>
+              <w:left w:val="single" w:sz="8" w:space="0" w:color="666666"/>
+              <w:right w:val="single" w:sz="8" w:space="0" w:color="666666"/>
+            </w:tcBorders>
+            <w:shd w:val="clear" w:color="auto" w:fill="FFFFFF"/>
+            <w:tcMar>
+              <w:top w:w="0" w:type="dxa"/>
+              <w:bottom w:w="0" w:type="dxa"/>
+              <w:left w:w="0" w:type="dxa"/>
+              <w:right w:w="0" w:type="dxa"/>
+            </w:tcMar>
+            <w:vAlign w:val="center"/>
+          </w:tcPr>
+          <w:p>
+            <w:pPr>
+              <w:jc w:val="center"/>
+              <w:spacing w:after="100" w:before="100" w:line="240"/>
+              <w:ind w:firstLine="0" w:left="100" w:right="100"/>
+            </w:pPr>
+            <w:r xmlns:w="http://schemas.openxmlformats.org/wordprocessingml/2006/main" xmlns:wp="http://schemas.openxmlformats.org/drawingml/2006/wordprocessingDrawing" xmlns:r="http://schemas.openxmlformats.org/officeDocument/2006/relationships" xmlns:w14="http://schemas.microsoft.com/office/word/2010/wordml">
+              <w:rPr>
+                <w:rFonts w:ascii="Arial" w:hAnsi="Arial" w:eastAsia="Arial" w:cs="Arial"/>
+                <w:sz w:val="22"/>
+                <w:szCs w:val="22"/>
+                <w:color w:val="000000"/>
+              </w:rPr>
+              <w:t xml:space="preserve">0.370</w:t>
+            </w:r>
+          </w:p>
+        </w:tc>
+        <w:tc>
+          <w:tcPr>
+            <w:tcBorders>
+              <w:bottom w:val="single" w:sz="8" w:space="0" w:color="666666"/>
+              <w:top w:val="single" w:sz="8" w:space="0" w:color="666666"/>
+              <w:left w:val="single" w:sz="8" w:space="0" w:color="666666"/>
+              <w:right w:val="single" w:sz="8" w:space="0" w:color="666666"/>
+            </w:tcBorders>
+            <w:shd w:val="clear" w:color="auto" w:fill="FFFFFF"/>
+            <w:tcMar>
+              <w:top w:w="0" w:type="dxa"/>
+              <w:bottom w:w="0" w:type="dxa"/>
+              <w:left w:w="0" w:type="dxa"/>
+              <w:right w:w="0" w:type="dxa"/>
+            </w:tcMar>
+            <w:vAlign w:val="center"/>
+          </w:tcPr>
+          <w:p>
+            <w:pPr>
+              <w:jc w:val="center"/>
+              <w:spacing w:after="100" w:before="100" w:line="240"/>
+              <w:ind w:firstLine="0" w:left="100" w:right="100"/>
+            </w:pPr>
+            <w:r xmlns:w="http://schemas.openxmlformats.org/wordprocessingml/2006/main" xmlns:wp="http://schemas.openxmlformats.org/drawingml/2006/wordprocessingDrawing" xmlns:r="http://schemas.openxmlformats.org/officeDocument/2006/relationships" xmlns:w14="http://schemas.microsoft.com/office/word/2010/wordml">
+              <w:rPr>
+                <w:rFonts w:ascii="Arial" w:hAnsi="Arial" w:eastAsia="Arial" w:cs="Arial"/>
+                <w:sz w:val="22"/>
+                <w:szCs w:val="22"/>
+                <w:color w:val="000000"/>
+              </w:rPr>
+              <w:t xml:space="preserve">0.132</w:t>
+            </w:r>
+          </w:p>
+        </w:tc>
+        <w:tc>
+          <w:tcPr>
+            <w:tcBorders>
+              <w:bottom w:val="single" w:sz="8" w:space="0" w:color="666666"/>
+              <w:top w:val="single" w:sz="8" w:space="0" w:color="666666"/>
+              <w:left w:val="single" w:sz="8" w:space="0" w:color="666666"/>
+              <w:right w:val="single" w:sz="8" w:space="0" w:color="666666"/>
+            </w:tcBorders>
+            <w:shd w:val="clear" w:color="auto" w:fill="FFFFFF"/>
+            <w:tcMar>
+              <w:top w:w="0" w:type="dxa"/>
+              <w:bottom w:w="0" w:type="dxa"/>
+              <w:left w:w="0" w:type="dxa"/>
+              <w:right w:w="0" w:type="dxa"/>
+            </w:tcMar>
+            <w:vAlign w:val="center"/>
+          </w:tcPr>
+          <w:p>
+            <w:pPr>
+              <w:jc w:val="center"/>
+              <w:spacing w:after="100" w:before="100" w:line="240"/>
+              <w:ind w:firstLine="0" w:left="100" w:right="100"/>
+            </w:pPr>
+            <w:r xmlns:w="http://schemas.openxmlformats.org/wordprocessingml/2006/main" xmlns:wp="http://schemas.openxmlformats.org/drawingml/2006/wordprocessingDrawing" xmlns:r="http://schemas.openxmlformats.org/officeDocument/2006/relationships" xmlns:w14="http://schemas.microsoft.com/office/word/2010/wordml">
+              <w:rPr>
+                <w:rFonts w:ascii="Arial" w:hAnsi="Arial" w:eastAsia="Arial" w:cs="Arial"/>
+                <w:sz w:val="22"/>
+                <w:szCs w:val="22"/>
+                <w:color w:val="000000"/>
+              </w:rPr>
+              <w:t xml:space="preserve">0.378</w:t>
+            </w:r>
+          </w:p>
+        </w:tc>
+        <w:tc>
+          <w:tcPr>
+            <w:tcBorders>
+              <w:bottom w:val="single" w:sz="8" w:space="0" w:color="666666"/>
+              <w:top w:val="single" w:sz="8" w:space="0" w:color="666666"/>
+              <w:left w:val="single" w:sz="8" w:space="0" w:color="666666"/>
+              <w:right w:val="single" w:sz="8" w:space="0" w:color="666666"/>
+            </w:tcBorders>
+            <w:shd w:val="clear" w:color="auto" w:fill="FFFFFF"/>
+            <w:tcMar>
+              <w:top w:w="0" w:type="dxa"/>
+              <w:bottom w:w="0" w:type="dxa"/>
+              <w:left w:w="0" w:type="dxa"/>
+              <w:right w:w="0" w:type="dxa"/>
+            </w:tcMar>
+            <w:vAlign w:val="center"/>
+          </w:tcPr>
+          <w:p>
+            <w:pPr>
+              <w:jc w:val="center"/>
+              <w:spacing w:after="100" w:before="100" w:line="240"/>
+              <w:ind w:firstLine="0" w:left="100" w:right="100"/>
+            </w:pPr>
+            <w:r xmlns:w="http://schemas.openxmlformats.org/wordprocessingml/2006/main" xmlns:wp="http://schemas.openxmlformats.org/drawingml/2006/wordprocessingDrawing" xmlns:r="http://schemas.openxmlformats.org/officeDocument/2006/relationships" xmlns:w14="http://schemas.microsoft.com/office/word/2010/wordml">
+              <w:rPr>
+                <w:rFonts w:ascii="Arial" w:hAnsi="Arial" w:eastAsia="Arial" w:cs="Arial"/>
+                <w:sz w:val="22"/>
+                <w:szCs w:val="22"/>
+                <w:color w:val="000000"/>
+              </w:rPr>
+              <w:t xml:space="preserve">0.130</w:t>
+            </w:r>
+          </w:p>
+        </w:tc>
+        <w:tc>
+          <w:tcPr>
+            <w:tcBorders>
+              <w:bottom w:val="single" w:sz="8" w:space="0" w:color="666666"/>
+              <w:top w:val="single" w:sz="8" w:space="0" w:color="666666"/>
+              <w:left w:val="single" w:sz="8" w:space="0" w:color="666666"/>
+              <w:right w:val="single" w:sz="8" w:space="0" w:color="666666"/>
+            </w:tcBorders>
+            <w:shd w:val="clear" w:color="auto" w:fill="FFFFFF"/>
+            <w:tcMar>
+              <w:top w:w="0" w:type="dxa"/>
+              <w:bottom w:w="0" w:type="dxa"/>
+              <w:left w:w="0" w:type="dxa"/>
+              <w:right w:w="0" w:type="dxa"/>
+            </w:tcMar>
+            <w:vAlign w:val="center"/>
+          </w:tcPr>
+          <w:p>
+            <w:pPr>
+              <w:jc w:val="center"/>
+              <w:spacing w:after="100" w:before="100" w:line="240"/>
+              <w:ind w:firstLine="0" w:left="100" w:right="100"/>
+            </w:pPr>
+            <w:r xmlns:w="http://schemas.openxmlformats.org/wordprocessingml/2006/main" xmlns:wp="http://schemas.openxmlformats.org/drawingml/2006/wordprocessingDrawing" xmlns:r="http://schemas.openxmlformats.org/officeDocument/2006/relationships" xmlns:w14="http://schemas.microsoft.com/office/word/2010/wordml">
+              <w:rPr>
+                <w:rFonts w:ascii="Arial" w:hAnsi="Arial" w:eastAsia="Arial" w:cs="Arial"/>
+                <w:sz w:val="22"/>
+                <w:szCs w:val="22"/>
+                <w:color w:val="000000"/>
+              </w:rPr>
+              <w:t xml:space="preserve">0.361</w:t>
+            </w:r>
+          </w:p>
+        </w:tc>
+        <w:tc>
+          <w:tcPr>
+            <w:tcBorders>
+              <w:bottom w:val="single" w:sz="8" w:space="0" w:color="666666"/>
+              <w:top w:val="single" w:sz="8" w:space="0" w:color="666666"/>
+              <w:left w:val="single" w:sz="8" w:space="0" w:color="666666"/>
+              <w:right w:val="single" w:sz="8" w:space="0" w:color="666666"/>
+            </w:tcBorders>
+            <w:shd w:val="clear" w:color="auto" w:fill="FFFFFF"/>
+            <w:tcMar>
+              <w:top w:w="0" w:type="dxa"/>
+              <w:bottom w:w="0" w:type="dxa"/>
+              <w:left w:w="0" w:type="dxa"/>
+              <w:right w:w="0" w:type="dxa"/>
+            </w:tcMar>
+            <w:vAlign w:val="center"/>
+          </w:tcPr>
+          <w:p>
+            <w:pPr>
+              <w:jc w:val="center"/>
+              <w:spacing w:after="100" w:before="100" w:line="240"/>
+              <w:ind w:firstLine="0" w:left="100" w:right="100"/>
+            </w:pPr>
+            <w:r xmlns:w="http://schemas.openxmlformats.org/wordprocessingml/2006/main" xmlns:wp="http://schemas.openxmlformats.org/drawingml/2006/wordprocessingDrawing" xmlns:r="http://schemas.openxmlformats.org/officeDocument/2006/relationships" xmlns:w14="http://schemas.microsoft.com/office/word/2010/wordml">
+              <w:rPr>
+                <w:rFonts w:ascii="Arial" w:hAnsi="Arial" w:eastAsia="Arial" w:cs="Arial"/>
+                <w:sz w:val="22"/>
+                <w:szCs w:val="22"/>
+                <w:color w:val="000000"/>
+              </w:rPr>
+              <w:t xml:space="preserve">0.130</w:t>
+            </w:r>
+          </w:p>
+        </w:tc>
+        <w:tc>
+          <w:tcPr>
+            <w:tcBorders>
+              <w:bottom w:val="single" w:sz="8" w:space="0" w:color="666666"/>
+              <w:top w:val="single" w:sz="8" w:space="0" w:color="666666"/>
+              <w:left w:val="single" w:sz="8" w:space="0" w:color="666666"/>
+              <w:right w:val="single" w:sz="8" w:space="0" w:color="666666"/>
+            </w:tcBorders>
+            <w:shd w:val="clear" w:color="auto" w:fill="FFFFFF"/>
+            <w:tcMar>
+              <w:top w:w="0" w:type="dxa"/>
+              <w:bottom w:w="0" w:type="dxa"/>
+              <w:left w:w="0" w:type="dxa"/>
+              <w:right w:w="0" w:type="dxa"/>
+            </w:tcMar>
+            <w:vAlign w:val="center"/>
+          </w:tcPr>
+          <w:p>
+            <w:pPr>
+              <w:jc w:val="center"/>
+              <w:spacing w:after="100" w:before="100" w:line="240"/>
+              <w:ind w:firstLine="0" w:left="100" w:right="100"/>
+            </w:pPr>
+            <w:r xmlns:w="http://schemas.openxmlformats.org/wordprocessingml/2006/main" xmlns:wp="http://schemas.openxmlformats.org/drawingml/2006/wordprocessingDrawing" xmlns:r="http://schemas.openxmlformats.org/officeDocument/2006/relationships" xmlns:w14="http://schemas.microsoft.com/office/word/2010/wordml">
+              <w:rPr>
+                <w:rFonts w:ascii="Arial" w:hAnsi="Arial" w:eastAsia="Arial" w:cs="Arial"/>
+                <w:sz w:val="22"/>
+                <w:szCs w:val="22"/>
+                <w:color w:val="000000"/>
+              </w:rPr>
+              <w:t xml:space="preserve">0.372</w:t>
             </w:r>
           </w:p>
         </w:tc>
@@ -5557,7 +5557,7 @@
                 <w:szCs w:val="22"/>
                 <w:color w:val="000000"/>
               </w:rPr>
-              <w:t xml:space="preserve">Date of first follicle</w:t>
+              <w:t xml:space="preserve">Follicles</w:t>
             </w:r>
           </w:p>
         </w:tc>
@@ -5625,245 +5625,245 @@
                 <w:szCs w:val="22"/>
                 <w:color w:val="000000"/>
               </w:rPr>
-              <w:t xml:space="preserve">0.055</w:t>
-            </w:r>
-          </w:p>
-        </w:tc>
-        <w:tc>
-          <w:tcPr>
-            <w:tcBorders>
-              <w:bottom w:val="single" w:sz="8" w:space="0" w:color="666666"/>
-              <w:top w:val="single" w:sz="8" w:space="0" w:color="666666"/>
-              <w:left w:val="single" w:sz="8" w:space="0" w:color="666666"/>
-              <w:right w:val="single" w:sz="8" w:space="0" w:color="666666"/>
-            </w:tcBorders>
-            <w:shd w:val="clear" w:color="auto" w:fill="FFFFFF"/>
-            <w:tcMar>
-              <w:top w:w="0" w:type="dxa"/>
-              <w:bottom w:w="0" w:type="dxa"/>
-              <w:left w:w="0" w:type="dxa"/>
-              <w:right w:w="0" w:type="dxa"/>
-            </w:tcMar>
-            <w:vAlign w:val="center"/>
-          </w:tcPr>
-          <w:p>
-            <w:pPr>
-              <w:jc w:val="center"/>
-              <w:spacing w:after="100" w:before="100" w:line="240"/>
-              <w:ind w:firstLine="0" w:left="100" w:right="100"/>
-            </w:pPr>
-            <w:r xmlns:w="http://schemas.openxmlformats.org/wordprocessingml/2006/main" xmlns:wp="http://schemas.openxmlformats.org/drawingml/2006/wordprocessingDrawing" xmlns:r="http://schemas.openxmlformats.org/officeDocument/2006/relationships" xmlns:w14="http://schemas.microsoft.com/office/word/2010/wordml">
-              <w:rPr>
-                <w:rFonts w:ascii="Arial" w:hAnsi="Arial" w:eastAsia="Arial" w:cs="Arial"/>
-                <w:sz w:val="22"/>
-                <w:szCs w:val="22"/>
-                <w:color w:val="000000"/>
-              </w:rPr>
-              <w:t xml:space="preserve">0.690</w:t>
-            </w:r>
-          </w:p>
-        </w:tc>
-        <w:tc>
-          <w:tcPr>
-            <w:tcBorders>
-              <w:bottom w:val="single" w:sz="8" w:space="0" w:color="666666"/>
-              <w:top w:val="single" w:sz="8" w:space="0" w:color="666666"/>
-              <w:left w:val="single" w:sz="8" w:space="0" w:color="666666"/>
-              <w:right w:val="single" w:sz="8" w:space="0" w:color="666666"/>
-            </w:tcBorders>
-            <w:shd w:val="clear" w:color="auto" w:fill="FFFFFF"/>
-            <w:tcMar>
-              <w:top w:w="0" w:type="dxa"/>
-              <w:bottom w:w="0" w:type="dxa"/>
-              <w:left w:w="0" w:type="dxa"/>
-              <w:right w:w="0" w:type="dxa"/>
-            </w:tcMar>
-            <w:vAlign w:val="center"/>
-          </w:tcPr>
-          <w:p>
-            <w:pPr>
-              <w:jc w:val="center"/>
-              <w:spacing w:after="100" w:before="100" w:line="240"/>
-              <w:ind w:firstLine="0" w:left="100" w:right="100"/>
-            </w:pPr>
-            <w:r xmlns:w="http://schemas.openxmlformats.org/wordprocessingml/2006/main" xmlns:wp="http://schemas.openxmlformats.org/drawingml/2006/wordprocessingDrawing" xmlns:r="http://schemas.openxmlformats.org/officeDocument/2006/relationships" xmlns:w14="http://schemas.microsoft.com/office/word/2010/wordml">
-              <w:rPr>
-                <w:rFonts w:ascii="Arial" w:hAnsi="Arial" w:eastAsia="Arial" w:cs="Arial"/>
-                <w:sz w:val="22"/>
-                <w:szCs w:val="22"/>
-                <w:color w:val="000000"/>
-              </w:rPr>
-              <w:t xml:space="preserve">0.092</w:t>
-            </w:r>
-          </w:p>
-        </w:tc>
-        <w:tc>
-          <w:tcPr>
-            <w:tcBorders>
-              <w:bottom w:val="single" w:sz="8" w:space="0" w:color="666666"/>
-              <w:top w:val="single" w:sz="8" w:space="0" w:color="666666"/>
-              <w:left w:val="single" w:sz="8" w:space="0" w:color="666666"/>
-              <w:right w:val="single" w:sz="8" w:space="0" w:color="666666"/>
-            </w:tcBorders>
-            <w:shd w:val="clear" w:color="auto" w:fill="FFFFFF"/>
-            <w:tcMar>
-              <w:top w:w="0" w:type="dxa"/>
-              <w:bottom w:w="0" w:type="dxa"/>
-              <w:left w:w="0" w:type="dxa"/>
-              <w:right w:w="0" w:type="dxa"/>
-            </w:tcMar>
-            <w:vAlign w:val="center"/>
-          </w:tcPr>
-          <w:p>
-            <w:pPr>
-              <w:jc w:val="center"/>
-              <w:spacing w:after="100" w:before="100" w:line="240"/>
-              <w:ind w:firstLine="0" w:left="100" w:right="100"/>
-            </w:pPr>
-            <w:r xmlns:w="http://schemas.openxmlformats.org/wordprocessingml/2006/main" xmlns:wp="http://schemas.openxmlformats.org/drawingml/2006/wordprocessingDrawing" xmlns:r="http://schemas.openxmlformats.org/officeDocument/2006/relationships" xmlns:w14="http://schemas.microsoft.com/office/word/2010/wordml">
-              <w:rPr>
-                <w:rFonts w:ascii="Arial" w:hAnsi="Arial" w:eastAsia="Arial" w:cs="Arial"/>
-                <w:sz w:val="22"/>
-                <w:szCs w:val="22"/>
-                <w:color w:val="000000"/>
-              </w:rPr>
-              <w:t xml:space="preserve">0.699</w:t>
-            </w:r>
-          </w:p>
-        </w:tc>
-        <w:tc>
-          <w:tcPr>
-            <w:tcBorders>
-              <w:bottom w:val="single" w:sz="8" w:space="0" w:color="666666"/>
-              <w:top w:val="single" w:sz="8" w:space="0" w:color="666666"/>
-              <w:left w:val="single" w:sz="8" w:space="0" w:color="666666"/>
-              <w:right w:val="single" w:sz="8" w:space="0" w:color="666666"/>
-            </w:tcBorders>
-            <w:shd w:val="clear" w:color="auto" w:fill="FFFFFF"/>
-            <w:tcMar>
-              <w:top w:w="0" w:type="dxa"/>
-              <w:bottom w:w="0" w:type="dxa"/>
-              <w:left w:w="0" w:type="dxa"/>
-              <w:right w:w="0" w:type="dxa"/>
-            </w:tcMar>
-            <w:vAlign w:val="center"/>
-          </w:tcPr>
-          <w:p>
-            <w:pPr>
-              <w:jc w:val="center"/>
-              <w:spacing w:after="100" w:before="100" w:line="240"/>
-              <w:ind w:firstLine="0" w:left="100" w:right="100"/>
-            </w:pPr>
-            <w:r xmlns:w="http://schemas.openxmlformats.org/wordprocessingml/2006/main" xmlns:wp="http://schemas.openxmlformats.org/drawingml/2006/wordprocessingDrawing" xmlns:r="http://schemas.openxmlformats.org/officeDocument/2006/relationships" xmlns:w14="http://schemas.microsoft.com/office/word/2010/wordml">
-              <w:rPr>
-                <w:rFonts w:ascii="Arial" w:hAnsi="Arial" w:eastAsia="Arial" w:cs="Arial"/>
-                <w:sz w:val="22"/>
-                <w:szCs w:val="22"/>
-                <w:color w:val="000000"/>
-              </w:rPr>
-              <w:t xml:space="preserve">0.053</w:t>
-            </w:r>
-          </w:p>
-        </w:tc>
-        <w:tc>
-          <w:tcPr>
-            <w:tcBorders>
-              <w:bottom w:val="single" w:sz="8" w:space="0" w:color="666666"/>
-              <w:top w:val="single" w:sz="8" w:space="0" w:color="666666"/>
-              <w:left w:val="single" w:sz="8" w:space="0" w:color="666666"/>
-              <w:right w:val="single" w:sz="8" w:space="0" w:color="666666"/>
-            </w:tcBorders>
-            <w:shd w:val="clear" w:color="auto" w:fill="FFFFFF"/>
-            <w:tcMar>
-              <w:top w:w="0" w:type="dxa"/>
-              <w:bottom w:w="0" w:type="dxa"/>
-              <w:left w:w="0" w:type="dxa"/>
-              <w:right w:w="0" w:type="dxa"/>
-            </w:tcMar>
-            <w:vAlign w:val="center"/>
-          </w:tcPr>
-          <w:p>
-            <w:pPr>
-              <w:jc w:val="center"/>
-              <w:spacing w:after="100" w:before="100" w:line="240"/>
-              <w:ind w:firstLine="0" w:left="100" w:right="100"/>
-            </w:pPr>
-            <w:r xmlns:w="http://schemas.openxmlformats.org/wordprocessingml/2006/main" xmlns:wp="http://schemas.openxmlformats.org/drawingml/2006/wordprocessingDrawing" xmlns:r="http://schemas.openxmlformats.org/officeDocument/2006/relationships" xmlns:w14="http://schemas.microsoft.com/office/word/2010/wordml">
-              <w:rPr>
-                <w:rFonts w:ascii="Arial" w:hAnsi="Arial" w:eastAsia="Arial" w:cs="Arial"/>
-                <w:sz w:val="22"/>
-                <w:szCs w:val="22"/>
-                <w:color w:val="000000"/>
-              </w:rPr>
-              <w:t xml:space="preserve">0.691</w:t>
-            </w:r>
-          </w:p>
-        </w:tc>
-        <w:tc>
-          <w:tcPr>
-            <w:tcBorders>
-              <w:bottom w:val="single" w:sz="8" w:space="0" w:color="666666"/>
-              <w:top w:val="single" w:sz="8" w:space="0" w:color="666666"/>
-              <w:left w:val="single" w:sz="8" w:space="0" w:color="666666"/>
-              <w:right w:val="single" w:sz="8" w:space="0" w:color="666666"/>
-            </w:tcBorders>
-            <w:shd w:val="clear" w:color="auto" w:fill="FFFFFF"/>
-            <w:tcMar>
-              <w:top w:w="0" w:type="dxa"/>
-              <w:bottom w:w="0" w:type="dxa"/>
-              <w:left w:w="0" w:type="dxa"/>
-              <w:right w:w="0" w:type="dxa"/>
-            </w:tcMar>
-            <w:vAlign w:val="center"/>
-          </w:tcPr>
-          <w:p>
-            <w:pPr>
-              <w:jc w:val="center"/>
-              <w:spacing w:after="100" w:before="100" w:line="240"/>
-              <w:ind w:firstLine="0" w:left="100" w:right="100"/>
-            </w:pPr>
-            <w:r xmlns:w="http://schemas.openxmlformats.org/wordprocessingml/2006/main" xmlns:wp="http://schemas.openxmlformats.org/drawingml/2006/wordprocessingDrawing" xmlns:r="http://schemas.openxmlformats.org/officeDocument/2006/relationships" xmlns:w14="http://schemas.microsoft.com/office/word/2010/wordml">
-              <w:rPr>
-                <w:rFonts w:ascii="Arial" w:hAnsi="Arial" w:eastAsia="Arial" w:cs="Arial"/>
-                <w:sz w:val="22"/>
-                <w:szCs w:val="22"/>
-                <w:color w:val="000000"/>
-              </w:rPr>
-              <w:t xml:space="preserve">0.066</w:t>
-            </w:r>
-          </w:p>
-        </w:tc>
-        <w:tc>
-          <w:tcPr>
-            <w:tcBorders>
-              <w:bottom w:val="single" w:sz="8" w:space="0" w:color="666666"/>
-              <w:top w:val="single" w:sz="8" w:space="0" w:color="666666"/>
-              <w:left w:val="single" w:sz="8" w:space="0" w:color="666666"/>
-              <w:right w:val="single" w:sz="8" w:space="0" w:color="666666"/>
-            </w:tcBorders>
-            <w:shd w:val="clear" w:color="auto" w:fill="FFFFFF"/>
-            <w:tcMar>
-              <w:top w:w="0" w:type="dxa"/>
-              <w:bottom w:w="0" w:type="dxa"/>
-              <w:left w:w="0" w:type="dxa"/>
-              <w:right w:w="0" w:type="dxa"/>
-            </w:tcMar>
-            <w:vAlign w:val="center"/>
-          </w:tcPr>
-          <w:p>
-            <w:pPr>
-              <w:jc w:val="center"/>
-              <w:spacing w:after="100" w:before="100" w:line="240"/>
-              <w:ind w:firstLine="0" w:left="100" w:right="100"/>
-            </w:pPr>
-            <w:r xmlns:w="http://schemas.openxmlformats.org/wordprocessingml/2006/main" xmlns:wp="http://schemas.openxmlformats.org/drawingml/2006/wordprocessingDrawing" xmlns:r="http://schemas.openxmlformats.org/officeDocument/2006/relationships" xmlns:w14="http://schemas.microsoft.com/office/word/2010/wordml">
-              <w:rPr>
-                <w:rFonts w:ascii="Arial" w:hAnsi="Arial" w:eastAsia="Arial" w:cs="Arial"/>
-                <w:sz w:val="22"/>
-                <w:szCs w:val="22"/>
-                <w:color w:val="000000"/>
-              </w:rPr>
-              <w:t xml:space="preserve">0.701</w:t>
+              <w:t xml:space="preserve">0.161</w:t>
+            </w:r>
+          </w:p>
+        </w:tc>
+        <w:tc>
+          <w:tcPr>
+            <w:tcBorders>
+              <w:bottom w:val="single" w:sz="8" w:space="0" w:color="666666"/>
+              <w:top w:val="single" w:sz="8" w:space="0" w:color="666666"/>
+              <w:left w:val="single" w:sz="8" w:space="0" w:color="666666"/>
+              <w:right w:val="single" w:sz="8" w:space="0" w:color="666666"/>
+            </w:tcBorders>
+            <w:shd w:val="clear" w:color="auto" w:fill="FFFFFF"/>
+            <w:tcMar>
+              <w:top w:w="0" w:type="dxa"/>
+              <w:bottom w:w="0" w:type="dxa"/>
+              <w:left w:w="0" w:type="dxa"/>
+              <w:right w:w="0" w:type="dxa"/>
+            </w:tcMar>
+            <w:vAlign w:val="center"/>
+          </w:tcPr>
+          <w:p>
+            <w:pPr>
+              <w:jc w:val="center"/>
+              <w:spacing w:after="100" w:before="100" w:line="240"/>
+              <w:ind w:firstLine="0" w:left="100" w:right="100"/>
+            </w:pPr>
+            <w:r xmlns:w="http://schemas.openxmlformats.org/wordprocessingml/2006/main" xmlns:wp="http://schemas.openxmlformats.org/drawingml/2006/wordprocessingDrawing" xmlns:r="http://schemas.openxmlformats.org/officeDocument/2006/relationships" xmlns:w14="http://schemas.microsoft.com/office/word/2010/wordml">
+              <w:rPr>
+                <w:rFonts w:ascii="Arial" w:hAnsi="Arial" w:eastAsia="Arial" w:cs="Arial"/>
+                <w:sz w:val="22"/>
+                <w:szCs w:val="22"/>
+                <w:color w:val="000000"/>
+              </w:rPr>
+              <w:t xml:space="preserve">0.161</w:t>
+            </w:r>
+          </w:p>
+        </w:tc>
+        <w:tc>
+          <w:tcPr>
+            <w:tcBorders>
+              <w:bottom w:val="single" w:sz="8" w:space="0" w:color="666666"/>
+              <w:top w:val="single" w:sz="8" w:space="0" w:color="666666"/>
+              <w:left w:val="single" w:sz="8" w:space="0" w:color="666666"/>
+              <w:right w:val="single" w:sz="8" w:space="0" w:color="666666"/>
+            </w:tcBorders>
+            <w:shd w:val="clear" w:color="auto" w:fill="FFFFFF"/>
+            <w:tcMar>
+              <w:top w:w="0" w:type="dxa"/>
+              <w:bottom w:w="0" w:type="dxa"/>
+              <w:left w:w="0" w:type="dxa"/>
+              <w:right w:w="0" w:type="dxa"/>
+            </w:tcMar>
+            <w:vAlign w:val="center"/>
+          </w:tcPr>
+          <w:p>
+            <w:pPr>
+              <w:jc w:val="center"/>
+              <w:spacing w:after="100" w:before="100" w:line="240"/>
+              <w:ind w:firstLine="0" w:left="100" w:right="100"/>
+            </w:pPr>
+            <w:r xmlns:w="http://schemas.openxmlformats.org/wordprocessingml/2006/main" xmlns:wp="http://schemas.openxmlformats.org/drawingml/2006/wordprocessingDrawing" xmlns:r="http://schemas.openxmlformats.org/officeDocument/2006/relationships" xmlns:w14="http://schemas.microsoft.com/office/word/2010/wordml">
+              <w:rPr>
+                <w:rFonts w:ascii="Arial" w:hAnsi="Arial" w:eastAsia="Arial" w:cs="Arial"/>
+                <w:sz w:val="22"/>
+                <w:szCs w:val="22"/>
+                <w:color w:val="000000"/>
+              </w:rPr>
+              <w:t xml:space="preserve">0.193</w:t>
+            </w:r>
+          </w:p>
+        </w:tc>
+        <w:tc>
+          <w:tcPr>
+            <w:tcBorders>
+              <w:bottom w:val="single" w:sz="8" w:space="0" w:color="666666"/>
+              <w:top w:val="single" w:sz="8" w:space="0" w:color="666666"/>
+              <w:left w:val="single" w:sz="8" w:space="0" w:color="666666"/>
+              <w:right w:val="single" w:sz="8" w:space="0" w:color="666666"/>
+            </w:tcBorders>
+            <w:shd w:val="clear" w:color="auto" w:fill="FFFFFF"/>
+            <w:tcMar>
+              <w:top w:w="0" w:type="dxa"/>
+              <w:bottom w:w="0" w:type="dxa"/>
+              <w:left w:w="0" w:type="dxa"/>
+              <w:right w:w="0" w:type="dxa"/>
+            </w:tcMar>
+            <w:vAlign w:val="center"/>
+          </w:tcPr>
+          <w:p>
+            <w:pPr>
+              <w:jc w:val="center"/>
+              <w:spacing w:after="100" w:before="100" w:line="240"/>
+              <w:ind w:firstLine="0" w:left="100" w:right="100"/>
+            </w:pPr>
+            <w:r xmlns:w="http://schemas.openxmlformats.org/wordprocessingml/2006/main" xmlns:wp="http://schemas.openxmlformats.org/drawingml/2006/wordprocessingDrawing" xmlns:r="http://schemas.openxmlformats.org/officeDocument/2006/relationships" xmlns:w14="http://schemas.microsoft.com/office/word/2010/wordml">
+              <w:rPr>
+                <w:rFonts w:ascii="Arial" w:hAnsi="Arial" w:eastAsia="Arial" w:cs="Arial"/>
+                <w:sz w:val="22"/>
+                <w:szCs w:val="22"/>
+                <w:color w:val="000000"/>
+              </w:rPr>
+              <w:t xml:space="preserve">0.193</w:t>
+            </w:r>
+          </w:p>
+        </w:tc>
+        <w:tc>
+          <w:tcPr>
+            <w:tcBorders>
+              <w:bottom w:val="single" w:sz="8" w:space="0" w:color="666666"/>
+              <w:top w:val="single" w:sz="8" w:space="0" w:color="666666"/>
+              <w:left w:val="single" w:sz="8" w:space="0" w:color="666666"/>
+              <w:right w:val="single" w:sz="8" w:space="0" w:color="666666"/>
+            </w:tcBorders>
+            <w:shd w:val="clear" w:color="auto" w:fill="FFFFFF"/>
+            <w:tcMar>
+              <w:top w:w="0" w:type="dxa"/>
+              <w:bottom w:w="0" w:type="dxa"/>
+              <w:left w:w="0" w:type="dxa"/>
+              <w:right w:w="0" w:type="dxa"/>
+            </w:tcMar>
+            <w:vAlign w:val="center"/>
+          </w:tcPr>
+          <w:p>
+            <w:pPr>
+              <w:jc w:val="center"/>
+              <w:spacing w:after="100" w:before="100" w:line="240"/>
+              <w:ind w:firstLine="0" w:left="100" w:right="100"/>
+            </w:pPr>
+            <w:r xmlns:w="http://schemas.openxmlformats.org/wordprocessingml/2006/main" xmlns:wp="http://schemas.openxmlformats.org/drawingml/2006/wordprocessingDrawing" xmlns:r="http://schemas.openxmlformats.org/officeDocument/2006/relationships" xmlns:w14="http://schemas.microsoft.com/office/word/2010/wordml">
+              <w:rPr>
+                <w:rFonts w:ascii="Arial" w:hAnsi="Arial" w:eastAsia="Arial" w:cs="Arial"/>
+                <w:sz w:val="22"/>
+                <w:szCs w:val="22"/>
+                <w:color w:val="000000"/>
+              </w:rPr>
+              <w:t xml:space="preserve">0.160</w:t>
+            </w:r>
+          </w:p>
+        </w:tc>
+        <w:tc>
+          <w:tcPr>
+            <w:tcBorders>
+              <w:bottom w:val="single" w:sz="8" w:space="0" w:color="666666"/>
+              <w:top w:val="single" w:sz="8" w:space="0" w:color="666666"/>
+              <w:left w:val="single" w:sz="8" w:space="0" w:color="666666"/>
+              <w:right w:val="single" w:sz="8" w:space="0" w:color="666666"/>
+            </w:tcBorders>
+            <w:shd w:val="clear" w:color="auto" w:fill="FFFFFF"/>
+            <w:tcMar>
+              <w:top w:w="0" w:type="dxa"/>
+              <w:bottom w:w="0" w:type="dxa"/>
+              <w:left w:w="0" w:type="dxa"/>
+              <w:right w:w="0" w:type="dxa"/>
+            </w:tcMar>
+            <w:vAlign w:val="center"/>
+          </w:tcPr>
+          <w:p>
+            <w:pPr>
+              <w:jc w:val="center"/>
+              <w:spacing w:after="100" w:before="100" w:line="240"/>
+              <w:ind w:firstLine="0" w:left="100" w:right="100"/>
+            </w:pPr>
+            <w:r xmlns:w="http://schemas.openxmlformats.org/wordprocessingml/2006/main" xmlns:wp="http://schemas.openxmlformats.org/drawingml/2006/wordprocessingDrawing" xmlns:r="http://schemas.openxmlformats.org/officeDocument/2006/relationships" xmlns:w14="http://schemas.microsoft.com/office/word/2010/wordml">
+              <w:rPr>
+                <w:rFonts w:ascii="Arial" w:hAnsi="Arial" w:eastAsia="Arial" w:cs="Arial"/>
+                <w:sz w:val="22"/>
+                <w:szCs w:val="22"/>
+                <w:color w:val="000000"/>
+              </w:rPr>
+              <w:t xml:space="preserve">0.160</w:t>
+            </w:r>
+          </w:p>
+        </w:tc>
+        <w:tc>
+          <w:tcPr>
+            <w:tcBorders>
+              <w:bottom w:val="single" w:sz="8" w:space="0" w:color="666666"/>
+              <w:top w:val="single" w:sz="8" w:space="0" w:color="666666"/>
+              <w:left w:val="single" w:sz="8" w:space="0" w:color="666666"/>
+              <w:right w:val="single" w:sz="8" w:space="0" w:color="666666"/>
+            </w:tcBorders>
+            <w:shd w:val="clear" w:color="auto" w:fill="FFFFFF"/>
+            <w:tcMar>
+              <w:top w:w="0" w:type="dxa"/>
+              <w:bottom w:w="0" w:type="dxa"/>
+              <w:left w:w="0" w:type="dxa"/>
+              <w:right w:w="0" w:type="dxa"/>
+            </w:tcMar>
+            <w:vAlign w:val="center"/>
+          </w:tcPr>
+          <w:p>
+            <w:pPr>
+              <w:jc w:val="center"/>
+              <w:spacing w:after="100" w:before="100" w:line="240"/>
+              <w:ind w:firstLine="0" w:left="100" w:right="100"/>
+            </w:pPr>
+            <w:r xmlns:w="http://schemas.openxmlformats.org/wordprocessingml/2006/main" xmlns:wp="http://schemas.openxmlformats.org/drawingml/2006/wordprocessingDrawing" xmlns:r="http://schemas.openxmlformats.org/officeDocument/2006/relationships" xmlns:w14="http://schemas.microsoft.com/office/word/2010/wordml">
+              <w:rPr>
+                <w:rFonts w:ascii="Arial" w:hAnsi="Arial" w:eastAsia="Arial" w:cs="Arial"/>
+                <w:sz w:val="22"/>
+                <w:szCs w:val="22"/>
+                <w:color w:val="000000"/>
+              </w:rPr>
+              <w:t xml:space="preserve">0.246</w:t>
+            </w:r>
+          </w:p>
+        </w:tc>
+        <w:tc>
+          <w:tcPr>
+            <w:tcBorders>
+              <w:bottom w:val="single" w:sz="8" w:space="0" w:color="666666"/>
+              <w:top w:val="single" w:sz="8" w:space="0" w:color="666666"/>
+              <w:left w:val="single" w:sz="8" w:space="0" w:color="666666"/>
+              <w:right w:val="single" w:sz="8" w:space="0" w:color="666666"/>
+            </w:tcBorders>
+            <w:shd w:val="clear" w:color="auto" w:fill="FFFFFF"/>
+            <w:tcMar>
+              <w:top w:w="0" w:type="dxa"/>
+              <w:bottom w:w="0" w:type="dxa"/>
+              <w:left w:w="0" w:type="dxa"/>
+              <w:right w:w="0" w:type="dxa"/>
+            </w:tcMar>
+            <w:vAlign w:val="center"/>
+          </w:tcPr>
+          <w:p>
+            <w:pPr>
+              <w:jc w:val="center"/>
+              <w:spacing w:after="100" w:before="100" w:line="240"/>
+              <w:ind w:firstLine="0" w:left="100" w:right="100"/>
+            </w:pPr>
+            <w:r xmlns:w="http://schemas.openxmlformats.org/wordprocessingml/2006/main" xmlns:wp="http://schemas.openxmlformats.org/drawingml/2006/wordprocessingDrawing" xmlns:r="http://schemas.openxmlformats.org/officeDocument/2006/relationships" xmlns:w14="http://schemas.microsoft.com/office/word/2010/wordml">
+              <w:rPr>
+                <w:rFonts w:ascii="Arial" w:hAnsi="Arial" w:eastAsia="Arial" w:cs="Arial"/>
+                <w:sz w:val="22"/>
+                <w:szCs w:val="22"/>
+                <w:color w:val="000000"/>
+              </w:rPr>
+              <w:t xml:space="preserve">0.246</w:t>
             </w:r>
           </w:p>
         </w:tc>
@@ -5903,7 +5903,7 @@
                 <w:szCs w:val="22"/>
                 <w:color w:val="000000"/>
               </w:rPr>
-              <w:t xml:space="preserve">Inflorescences</w:t>
+              <w:t xml:space="preserve">Date of first follicle</w:t>
             </w:r>
           </w:p>
         </w:tc>
@@ -5971,245 +5971,245 @@
                 <w:szCs w:val="22"/>
                 <w:color w:val="000000"/>
               </w:rPr>
-              <w:t xml:space="preserve">0.000</w:t>
-            </w:r>
-          </w:p>
-        </w:tc>
-        <w:tc>
-          <w:tcPr>
-            <w:tcBorders>
-              <w:bottom w:val="single" w:sz="8" w:space="0" w:color="666666"/>
-              <w:top w:val="single" w:sz="8" w:space="0" w:color="666666"/>
-              <w:left w:val="single" w:sz="8" w:space="0" w:color="666666"/>
-              <w:right w:val="single" w:sz="8" w:space="0" w:color="666666"/>
-            </w:tcBorders>
-            <w:shd w:val="clear" w:color="auto" w:fill="FFFFFF"/>
-            <w:tcMar>
-              <w:top w:w="0" w:type="dxa"/>
-              <w:bottom w:w="0" w:type="dxa"/>
-              <w:left w:w="0" w:type="dxa"/>
-              <w:right w:w="0" w:type="dxa"/>
-            </w:tcMar>
-            <w:vAlign w:val="center"/>
-          </w:tcPr>
-          <w:p>
-            <w:pPr>
-              <w:jc w:val="center"/>
-              <w:spacing w:after="100" w:before="100" w:line="240"/>
-              <w:ind w:firstLine="0" w:left="100" w:right="100"/>
-            </w:pPr>
-            <w:r xmlns:w="http://schemas.openxmlformats.org/wordprocessingml/2006/main" xmlns:wp="http://schemas.openxmlformats.org/drawingml/2006/wordprocessingDrawing" xmlns:r="http://schemas.openxmlformats.org/officeDocument/2006/relationships" xmlns:w14="http://schemas.microsoft.com/office/word/2010/wordml">
-              <w:rPr>
-                <w:rFonts w:ascii="Arial" w:hAnsi="Arial" w:eastAsia="Arial" w:cs="Arial"/>
-                <w:sz w:val="22"/>
-                <w:szCs w:val="22"/>
-                <w:color w:val="000000"/>
-              </w:rPr>
-              <w:t xml:space="preserve">0.000</w:t>
-            </w:r>
-          </w:p>
-        </w:tc>
-        <w:tc>
-          <w:tcPr>
-            <w:tcBorders>
-              <w:bottom w:val="single" w:sz="8" w:space="0" w:color="666666"/>
-              <w:top w:val="single" w:sz="8" w:space="0" w:color="666666"/>
-              <w:left w:val="single" w:sz="8" w:space="0" w:color="666666"/>
-              <w:right w:val="single" w:sz="8" w:space="0" w:color="666666"/>
-            </w:tcBorders>
-            <w:shd w:val="clear" w:color="auto" w:fill="FFFFFF"/>
-            <w:tcMar>
-              <w:top w:w="0" w:type="dxa"/>
-              <w:bottom w:w="0" w:type="dxa"/>
-              <w:left w:w="0" w:type="dxa"/>
-              <w:right w:w="0" w:type="dxa"/>
-            </w:tcMar>
-            <w:vAlign w:val="center"/>
-          </w:tcPr>
-          <w:p>
-            <w:pPr>
-              <w:jc w:val="center"/>
-              <w:spacing w:after="100" w:before="100" w:line="240"/>
-              <w:ind w:firstLine="0" w:left="100" w:right="100"/>
-            </w:pPr>
-            <w:r xmlns:w="http://schemas.openxmlformats.org/wordprocessingml/2006/main" xmlns:wp="http://schemas.openxmlformats.org/drawingml/2006/wordprocessingDrawing" xmlns:r="http://schemas.openxmlformats.org/officeDocument/2006/relationships" xmlns:w14="http://schemas.microsoft.com/office/word/2010/wordml">
-              <w:rPr>
-                <w:rFonts w:ascii="Arial" w:hAnsi="Arial" w:eastAsia="Arial" w:cs="Arial"/>
-                <w:sz w:val="22"/>
-                <w:szCs w:val="22"/>
-                <w:color w:val="000000"/>
-              </w:rPr>
-              <w:t xml:space="preserve">0.028</w:t>
-            </w:r>
-          </w:p>
-        </w:tc>
-        <w:tc>
-          <w:tcPr>
-            <w:tcBorders>
-              <w:bottom w:val="single" w:sz="8" w:space="0" w:color="666666"/>
-              <w:top w:val="single" w:sz="8" w:space="0" w:color="666666"/>
-              <w:left w:val="single" w:sz="8" w:space="0" w:color="666666"/>
-              <w:right w:val="single" w:sz="8" w:space="0" w:color="666666"/>
-            </w:tcBorders>
-            <w:shd w:val="clear" w:color="auto" w:fill="FFFFFF"/>
-            <w:tcMar>
-              <w:top w:w="0" w:type="dxa"/>
-              <w:bottom w:w="0" w:type="dxa"/>
-              <w:left w:w="0" w:type="dxa"/>
-              <w:right w:w="0" w:type="dxa"/>
-            </w:tcMar>
-            <w:vAlign w:val="center"/>
-          </w:tcPr>
-          <w:p>
-            <w:pPr>
-              <w:jc w:val="center"/>
-              <w:spacing w:after="100" w:before="100" w:line="240"/>
-              <w:ind w:firstLine="0" w:left="100" w:right="100"/>
-            </w:pPr>
-            <w:r xmlns:w="http://schemas.openxmlformats.org/wordprocessingml/2006/main" xmlns:wp="http://schemas.openxmlformats.org/drawingml/2006/wordprocessingDrawing" xmlns:r="http://schemas.openxmlformats.org/officeDocument/2006/relationships" xmlns:w14="http://schemas.microsoft.com/office/word/2010/wordml">
-              <w:rPr>
-                <w:rFonts w:ascii="Arial" w:hAnsi="Arial" w:eastAsia="Arial" w:cs="Arial"/>
-                <w:sz w:val="22"/>
-                <w:szCs w:val="22"/>
-                <w:color w:val="000000"/>
-              </w:rPr>
-              <w:t xml:space="preserve">0.304</w:t>
-            </w:r>
-          </w:p>
-        </w:tc>
-        <w:tc>
-          <w:tcPr>
-            <w:tcBorders>
-              <w:bottom w:val="single" w:sz="8" w:space="0" w:color="666666"/>
-              <w:top w:val="single" w:sz="8" w:space="0" w:color="666666"/>
-              <w:left w:val="single" w:sz="8" w:space="0" w:color="666666"/>
-              <w:right w:val="single" w:sz="8" w:space="0" w:color="666666"/>
-            </w:tcBorders>
-            <w:shd w:val="clear" w:color="auto" w:fill="FFFFFF"/>
-            <w:tcMar>
-              <w:top w:w="0" w:type="dxa"/>
-              <w:bottom w:w="0" w:type="dxa"/>
-              <w:left w:w="0" w:type="dxa"/>
-              <w:right w:w="0" w:type="dxa"/>
-            </w:tcMar>
-            <w:vAlign w:val="center"/>
-          </w:tcPr>
-          <w:p>
-            <w:pPr>
-              <w:jc w:val="center"/>
-              <w:spacing w:after="100" w:before="100" w:line="240"/>
-              <w:ind w:firstLine="0" w:left="100" w:right="100"/>
-            </w:pPr>
-            <w:r xmlns:w="http://schemas.openxmlformats.org/wordprocessingml/2006/main" xmlns:wp="http://schemas.openxmlformats.org/drawingml/2006/wordprocessingDrawing" xmlns:r="http://schemas.openxmlformats.org/officeDocument/2006/relationships" xmlns:w14="http://schemas.microsoft.com/office/word/2010/wordml">
-              <w:rPr>
-                <w:rFonts w:ascii="Arial" w:hAnsi="Arial" w:eastAsia="Arial" w:cs="Arial"/>
-                <w:sz w:val="22"/>
-                <w:szCs w:val="22"/>
-                <w:color w:val="000000"/>
-              </w:rPr>
-              <w:t xml:space="preserve">0.000</w:t>
-            </w:r>
-          </w:p>
-        </w:tc>
-        <w:tc>
-          <w:tcPr>
-            <w:tcBorders>
-              <w:bottom w:val="single" w:sz="8" w:space="0" w:color="666666"/>
-              <w:top w:val="single" w:sz="8" w:space="0" w:color="666666"/>
-              <w:left w:val="single" w:sz="8" w:space="0" w:color="666666"/>
-              <w:right w:val="single" w:sz="8" w:space="0" w:color="666666"/>
-            </w:tcBorders>
-            <w:shd w:val="clear" w:color="auto" w:fill="FFFFFF"/>
-            <w:tcMar>
-              <w:top w:w="0" w:type="dxa"/>
-              <w:bottom w:w="0" w:type="dxa"/>
-              <w:left w:w="0" w:type="dxa"/>
-              <w:right w:w="0" w:type="dxa"/>
-            </w:tcMar>
-            <w:vAlign w:val="center"/>
-          </w:tcPr>
-          <w:p>
-            <w:pPr>
-              <w:jc w:val="center"/>
-              <w:spacing w:after="100" w:before="100" w:line="240"/>
-              <w:ind w:firstLine="0" w:left="100" w:right="100"/>
-            </w:pPr>
-            <w:r xmlns:w="http://schemas.openxmlformats.org/wordprocessingml/2006/main" xmlns:wp="http://schemas.openxmlformats.org/drawingml/2006/wordprocessingDrawing" xmlns:r="http://schemas.openxmlformats.org/officeDocument/2006/relationships" xmlns:w14="http://schemas.microsoft.com/office/word/2010/wordml">
-              <w:rPr>
-                <w:rFonts w:ascii="Arial" w:hAnsi="Arial" w:eastAsia="Arial" w:cs="Arial"/>
-                <w:sz w:val="22"/>
-                <w:szCs w:val="22"/>
-                <w:color w:val="000000"/>
-              </w:rPr>
-              <w:t xml:space="preserve">0.000</w:t>
-            </w:r>
-          </w:p>
-        </w:tc>
-        <w:tc>
-          <w:tcPr>
-            <w:tcBorders>
-              <w:bottom w:val="single" w:sz="8" w:space="0" w:color="666666"/>
-              <w:top w:val="single" w:sz="8" w:space="0" w:color="666666"/>
-              <w:left w:val="single" w:sz="8" w:space="0" w:color="666666"/>
-              <w:right w:val="single" w:sz="8" w:space="0" w:color="666666"/>
-            </w:tcBorders>
-            <w:shd w:val="clear" w:color="auto" w:fill="FFFFFF"/>
-            <w:tcMar>
-              <w:top w:w="0" w:type="dxa"/>
-              <w:bottom w:w="0" w:type="dxa"/>
-              <w:left w:w="0" w:type="dxa"/>
-              <w:right w:w="0" w:type="dxa"/>
-            </w:tcMar>
-            <w:vAlign w:val="center"/>
-          </w:tcPr>
-          <w:p>
-            <w:pPr>
-              <w:jc w:val="center"/>
-              <w:spacing w:after="100" w:before="100" w:line="240"/>
-              <w:ind w:firstLine="0" w:left="100" w:right="100"/>
-            </w:pPr>
-            <w:r xmlns:w="http://schemas.openxmlformats.org/wordprocessingml/2006/main" xmlns:wp="http://schemas.openxmlformats.org/drawingml/2006/wordprocessingDrawing" xmlns:r="http://schemas.openxmlformats.org/officeDocument/2006/relationships" xmlns:w14="http://schemas.microsoft.com/office/word/2010/wordml">
-              <w:rPr>
-                <w:rFonts w:ascii="Arial" w:hAnsi="Arial" w:eastAsia="Arial" w:cs="Arial"/>
-                <w:sz w:val="22"/>
-                <w:szCs w:val="22"/>
-                <w:color w:val="000000"/>
-              </w:rPr>
-              <w:t xml:space="preserve">0.000</w:t>
-            </w:r>
-          </w:p>
-        </w:tc>
-        <w:tc>
-          <w:tcPr>
-            <w:tcBorders>
-              <w:bottom w:val="single" w:sz="8" w:space="0" w:color="666666"/>
-              <w:top w:val="single" w:sz="8" w:space="0" w:color="666666"/>
-              <w:left w:val="single" w:sz="8" w:space="0" w:color="666666"/>
-              <w:right w:val="single" w:sz="8" w:space="0" w:color="666666"/>
-            </w:tcBorders>
-            <w:shd w:val="clear" w:color="auto" w:fill="FFFFFF"/>
-            <w:tcMar>
-              <w:top w:w="0" w:type="dxa"/>
-              <w:bottom w:w="0" w:type="dxa"/>
-              <w:left w:w="0" w:type="dxa"/>
-              <w:right w:w="0" w:type="dxa"/>
-            </w:tcMar>
-            <w:vAlign w:val="center"/>
-          </w:tcPr>
-          <w:p>
-            <w:pPr>
-              <w:jc w:val="center"/>
-              <w:spacing w:after="100" w:before="100" w:line="240"/>
-              <w:ind w:firstLine="0" w:left="100" w:right="100"/>
-            </w:pPr>
-            <w:r xmlns:w="http://schemas.openxmlformats.org/wordprocessingml/2006/main" xmlns:wp="http://schemas.openxmlformats.org/drawingml/2006/wordprocessingDrawing" xmlns:r="http://schemas.openxmlformats.org/officeDocument/2006/relationships" xmlns:w14="http://schemas.microsoft.com/office/word/2010/wordml">
-              <w:rPr>
-                <w:rFonts w:ascii="Arial" w:hAnsi="Arial" w:eastAsia="Arial" w:cs="Arial"/>
-                <w:sz w:val="22"/>
-                <w:szCs w:val="22"/>
-                <w:color w:val="000000"/>
-              </w:rPr>
-              <w:t xml:space="preserve">0.000</w:t>
+              <w:t xml:space="preserve">0.055</w:t>
+            </w:r>
+          </w:p>
+        </w:tc>
+        <w:tc>
+          <w:tcPr>
+            <w:tcBorders>
+              <w:bottom w:val="single" w:sz="8" w:space="0" w:color="666666"/>
+              <w:top w:val="single" w:sz="8" w:space="0" w:color="666666"/>
+              <w:left w:val="single" w:sz="8" w:space="0" w:color="666666"/>
+              <w:right w:val="single" w:sz="8" w:space="0" w:color="666666"/>
+            </w:tcBorders>
+            <w:shd w:val="clear" w:color="auto" w:fill="FFFFFF"/>
+            <w:tcMar>
+              <w:top w:w="0" w:type="dxa"/>
+              <w:bottom w:w="0" w:type="dxa"/>
+              <w:left w:w="0" w:type="dxa"/>
+              <w:right w:w="0" w:type="dxa"/>
+            </w:tcMar>
+            <w:vAlign w:val="center"/>
+          </w:tcPr>
+          <w:p>
+            <w:pPr>
+              <w:jc w:val="center"/>
+              <w:spacing w:after="100" w:before="100" w:line="240"/>
+              <w:ind w:firstLine="0" w:left="100" w:right="100"/>
+            </w:pPr>
+            <w:r xmlns:w="http://schemas.openxmlformats.org/wordprocessingml/2006/main" xmlns:wp="http://schemas.openxmlformats.org/drawingml/2006/wordprocessingDrawing" xmlns:r="http://schemas.openxmlformats.org/officeDocument/2006/relationships" xmlns:w14="http://schemas.microsoft.com/office/word/2010/wordml">
+              <w:rPr>
+                <w:rFonts w:ascii="Arial" w:hAnsi="Arial" w:eastAsia="Arial" w:cs="Arial"/>
+                <w:sz w:val="22"/>
+                <w:szCs w:val="22"/>
+                <w:color w:val="000000"/>
+              </w:rPr>
+              <w:t xml:space="preserve">0.690</w:t>
+            </w:r>
+          </w:p>
+        </w:tc>
+        <w:tc>
+          <w:tcPr>
+            <w:tcBorders>
+              <w:bottom w:val="single" w:sz="8" w:space="0" w:color="666666"/>
+              <w:top w:val="single" w:sz="8" w:space="0" w:color="666666"/>
+              <w:left w:val="single" w:sz="8" w:space="0" w:color="666666"/>
+              <w:right w:val="single" w:sz="8" w:space="0" w:color="666666"/>
+            </w:tcBorders>
+            <w:shd w:val="clear" w:color="auto" w:fill="FFFFFF"/>
+            <w:tcMar>
+              <w:top w:w="0" w:type="dxa"/>
+              <w:bottom w:w="0" w:type="dxa"/>
+              <w:left w:w="0" w:type="dxa"/>
+              <w:right w:w="0" w:type="dxa"/>
+            </w:tcMar>
+            <w:vAlign w:val="center"/>
+          </w:tcPr>
+          <w:p>
+            <w:pPr>
+              <w:jc w:val="center"/>
+              <w:spacing w:after="100" w:before="100" w:line="240"/>
+              <w:ind w:firstLine="0" w:left="100" w:right="100"/>
+            </w:pPr>
+            <w:r xmlns:w="http://schemas.openxmlformats.org/wordprocessingml/2006/main" xmlns:wp="http://schemas.openxmlformats.org/drawingml/2006/wordprocessingDrawing" xmlns:r="http://schemas.openxmlformats.org/officeDocument/2006/relationships" xmlns:w14="http://schemas.microsoft.com/office/word/2010/wordml">
+              <w:rPr>
+                <w:rFonts w:ascii="Arial" w:hAnsi="Arial" w:eastAsia="Arial" w:cs="Arial"/>
+                <w:sz w:val="22"/>
+                <w:szCs w:val="22"/>
+                <w:color w:val="000000"/>
+              </w:rPr>
+              <w:t xml:space="preserve">0.092</w:t>
+            </w:r>
+          </w:p>
+        </w:tc>
+        <w:tc>
+          <w:tcPr>
+            <w:tcBorders>
+              <w:bottom w:val="single" w:sz="8" w:space="0" w:color="666666"/>
+              <w:top w:val="single" w:sz="8" w:space="0" w:color="666666"/>
+              <w:left w:val="single" w:sz="8" w:space="0" w:color="666666"/>
+              <w:right w:val="single" w:sz="8" w:space="0" w:color="666666"/>
+            </w:tcBorders>
+            <w:shd w:val="clear" w:color="auto" w:fill="FFFFFF"/>
+            <w:tcMar>
+              <w:top w:w="0" w:type="dxa"/>
+              <w:bottom w:w="0" w:type="dxa"/>
+              <w:left w:w="0" w:type="dxa"/>
+              <w:right w:w="0" w:type="dxa"/>
+            </w:tcMar>
+            <w:vAlign w:val="center"/>
+          </w:tcPr>
+          <w:p>
+            <w:pPr>
+              <w:jc w:val="center"/>
+              <w:spacing w:after="100" w:before="100" w:line="240"/>
+              <w:ind w:firstLine="0" w:left="100" w:right="100"/>
+            </w:pPr>
+            <w:r xmlns:w="http://schemas.openxmlformats.org/wordprocessingml/2006/main" xmlns:wp="http://schemas.openxmlformats.org/drawingml/2006/wordprocessingDrawing" xmlns:r="http://schemas.openxmlformats.org/officeDocument/2006/relationships" xmlns:w14="http://schemas.microsoft.com/office/word/2010/wordml">
+              <w:rPr>
+                <w:rFonts w:ascii="Arial" w:hAnsi="Arial" w:eastAsia="Arial" w:cs="Arial"/>
+                <w:sz w:val="22"/>
+                <w:szCs w:val="22"/>
+                <w:color w:val="000000"/>
+              </w:rPr>
+              <w:t xml:space="preserve">0.699</w:t>
+            </w:r>
+          </w:p>
+        </w:tc>
+        <w:tc>
+          <w:tcPr>
+            <w:tcBorders>
+              <w:bottom w:val="single" w:sz="8" w:space="0" w:color="666666"/>
+              <w:top w:val="single" w:sz="8" w:space="0" w:color="666666"/>
+              <w:left w:val="single" w:sz="8" w:space="0" w:color="666666"/>
+              <w:right w:val="single" w:sz="8" w:space="0" w:color="666666"/>
+            </w:tcBorders>
+            <w:shd w:val="clear" w:color="auto" w:fill="FFFFFF"/>
+            <w:tcMar>
+              <w:top w:w="0" w:type="dxa"/>
+              <w:bottom w:w="0" w:type="dxa"/>
+              <w:left w:w="0" w:type="dxa"/>
+              <w:right w:w="0" w:type="dxa"/>
+            </w:tcMar>
+            <w:vAlign w:val="center"/>
+          </w:tcPr>
+          <w:p>
+            <w:pPr>
+              <w:jc w:val="center"/>
+              <w:spacing w:after="100" w:before="100" w:line="240"/>
+              <w:ind w:firstLine="0" w:left="100" w:right="100"/>
+            </w:pPr>
+            <w:r xmlns:w="http://schemas.openxmlformats.org/wordprocessingml/2006/main" xmlns:wp="http://schemas.openxmlformats.org/drawingml/2006/wordprocessingDrawing" xmlns:r="http://schemas.openxmlformats.org/officeDocument/2006/relationships" xmlns:w14="http://schemas.microsoft.com/office/word/2010/wordml">
+              <w:rPr>
+                <w:rFonts w:ascii="Arial" w:hAnsi="Arial" w:eastAsia="Arial" w:cs="Arial"/>
+                <w:sz w:val="22"/>
+                <w:szCs w:val="22"/>
+                <w:color w:val="000000"/>
+              </w:rPr>
+              <w:t xml:space="preserve">0.053</w:t>
+            </w:r>
+          </w:p>
+        </w:tc>
+        <w:tc>
+          <w:tcPr>
+            <w:tcBorders>
+              <w:bottom w:val="single" w:sz="8" w:space="0" w:color="666666"/>
+              <w:top w:val="single" w:sz="8" w:space="0" w:color="666666"/>
+              <w:left w:val="single" w:sz="8" w:space="0" w:color="666666"/>
+              <w:right w:val="single" w:sz="8" w:space="0" w:color="666666"/>
+            </w:tcBorders>
+            <w:shd w:val="clear" w:color="auto" w:fill="FFFFFF"/>
+            <w:tcMar>
+              <w:top w:w="0" w:type="dxa"/>
+              <w:bottom w:w="0" w:type="dxa"/>
+              <w:left w:w="0" w:type="dxa"/>
+              <w:right w:w="0" w:type="dxa"/>
+            </w:tcMar>
+            <w:vAlign w:val="center"/>
+          </w:tcPr>
+          <w:p>
+            <w:pPr>
+              <w:jc w:val="center"/>
+              <w:spacing w:after="100" w:before="100" w:line="240"/>
+              <w:ind w:firstLine="0" w:left="100" w:right="100"/>
+            </w:pPr>
+            <w:r xmlns:w="http://schemas.openxmlformats.org/wordprocessingml/2006/main" xmlns:wp="http://schemas.openxmlformats.org/drawingml/2006/wordprocessingDrawing" xmlns:r="http://schemas.openxmlformats.org/officeDocument/2006/relationships" xmlns:w14="http://schemas.microsoft.com/office/word/2010/wordml">
+              <w:rPr>
+                <w:rFonts w:ascii="Arial" w:hAnsi="Arial" w:eastAsia="Arial" w:cs="Arial"/>
+                <w:sz w:val="22"/>
+                <w:szCs w:val="22"/>
+                <w:color w:val="000000"/>
+              </w:rPr>
+              <w:t xml:space="preserve">0.691</w:t>
+            </w:r>
+          </w:p>
+        </w:tc>
+        <w:tc>
+          <w:tcPr>
+            <w:tcBorders>
+              <w:bottom w:val="single" w:sz="8" w:space="0" w:color="666666"/>
+              <w:top w:val="single" w:sz="8" w:space="0" w:color="666666"/>
+              <w:left w:val="single" w:sz="8" w:space="0" w:color="666666"/>
+              <w:right w:val="single" w:sz="8" w:space="0" w:color="666666"/>
+            </w:tcBorders>
+            <w:shd w:val="clear" w:color="auto" w:fill="FFFFFF"/>
+            <w:tcMar>
+              <w:top w:w="0" w:type="dxa"/>
+              <w:bottom w:w="0" w:type="dxa"/>
+              <w:left w:w="0" w:type="dxa"/>
+              <w:right w:w="0" w:type="dxa"/>
+            </w:tcMar>
+            <w:vAlign w:val="center"/>
+          </w:tcPr>
+          <w:p>
+            <w:pPr>
+              <w:jc w:val="center"/>
+              <w:spacing w:after="100" w:before="100" w:line="240"/>
+              <w:ind w:firstLine="0" w:left="100" w:right="100"/>
+            </w:pPr>
+            <w:r xmlns:w="http://schemas.openxmlformats.org/wordprocessingml/2006/main" xmlns:wp="http://schemas.openxmlformats.org/drawingml/2006/wordprocessingDrawing" xmlns:r="http://schemas.openxmlformats.org/officeDocument/2006/relationships" xmlns:w14="http://schemas.microsoft.com/office/word/2010/wordml">
+              <w:rPr>
+                <w:rFonts w:ascii="Arial" w:hAnsi="Arial" w:eastAsia="Arial" w:cs="Arial"/>
+                <w:sz w:val="22"/>
+                <w:szCs w:val="22"/>
+                <w:color w:val="000000"/>
+              </w:rPr>
+              <w:t xml:space="preserve">0.096</w:t>
+            </w:r>
+          </w:p>
+        </w:tc>
+        <w:tc>
+          <w:tcPr>
+            <w:tcBorders>
+              <w:bottom w:val="single" w:sz="8" w:space="0" w:color="666666"/>
+              <w:top w:val="single" w:sz="8" w:space="0" w:color="666666"/>
+              <w:left w:val="single" w:sz="8" w:space="0" w:color="666666"/>
+              <w:right w:val="single" w:sz="8" w:space="0" w:color="666666"/>
+            </w:tcBorders>
+            <w:shd w:val="clear" w:color="auto" w:fill="FFFFFF"/>
+            <w:tcMar>
+              <w:top w:w="0" w:type="dxa"/>
+              <w:bottom w:w="0" w:type="dxa"/>
+              <w:left w:w="0" w:type="dxa"/>
+              <w:right w:w="0" w:type="dxa"/>
+            </w:tcMar>
+            <w:vAlign w:val="center"/>
+          </w:tcPr>
+          <w:p>
+            <w:pPr>
+              <w:jc w:val="center"/>
+              <w:spacing w:after="100" w:before="100" w:line="240"/>
+              <w:ind w:firstLine="0" w:left="100" w:right="100"/>
+            </w:pPr>
+            <w:r xmlns:w="http://schemas.openxmlformats.org/wordprocessingml/2006/main" xmlns:wp="http://schemas.openxmlformats.org/drawingml/2006/wordprocessingDrawing" xmlns:r="http://schemas.openxmlformats.org/officeDocument/2006/relationships" xmlns:w14="http://schemas.microsoft.com/office/word/2010/wordml">
+              <w:rPr>
+                <w:rFonts w:ascii="Arial" w:hAnsi="Arial" w:eastAsia="Arial" w:cs="Arial"/>
+                <w:sz w:val="22"/>
+                <w:szCs w:val="22"/>
+                <w:color w:val="000000"/>
+              </w:rPr>
+              <w:t xml:space="preserve">0.707</w:t>
             </w:r>
           </w:p>
         </w:tc>
@@ -6249,7 +6249,7 @@
                 <w:szCs w:val="22"/>
                 <w:color w:val="000000"/>
               </w:rPr>
-              <w:t xml:space="preserve">Danaus plexippus abundance</w:t>
+              <w:t xml:space="preserve">Inflorescences</w:t>
             </w:r>
           </w:p>
         </w:tc>
@@ -6317,245 +6317,245 @@
                 <w:szCs w:val="22"/>
                 <w:color w:val="000000"/>
               </w:rPr>
-              <w:t xml:space="preserve">0.141</w:t>
-            </w:r>
-          </w:p>
-        </w:tc>
-        <w:tc>
-          <w:tcPr>
-            <w:tcBorders>
-              <w:bottom w:val="single" w:sz="8" w:space="0" w:color="666666"/>
-              <w:top w:val="single" w:sz="8" w:space="0" w:color="666666"/>
-              <w:left w:val="single" w:sz="8" w:space="0" w:color="666666"/>
-              <w:right w:val="single" w:sz="8" w:space="0" w:color="666666"/>
-            </w:tcBorders>
-            <w:shd w:val="clear" w:color="auto" w:fill="FFFFFF"/>
-            <w:tcMar>
-              <w:top w:w="0" w:type="dxa"/>
-              <w:bottom w:w="0" w:type="dxa"/>
-              <w:left w:w="0" w:type="dxa"/>
-              <w:right w:w="0" w:type="dxa"/>
-            </w:tcMar>
-            <w:vAlign w:val="center"/>
-          </w:tcPr>
-          <w:p>
-            <w:pPr>
-              <w:jc w:val="center"/>
-              <w:spacing w:after="100" w:before="100" w:line="240"/>
-              <w:ind w:firstLine="0" w:left="100" w:right="100"/>
-            </w:pPr>
-            <w:r xmlns:w="http://schemas.openxmlformats.org/wordprocessingml/2006/main" xmlns:wp="http://schemas.openxmlformats.org/drawingml/2006/wordprocessingDrawing" xmlns:r="http://schemas.openxmlformats.org/officeDocument/2006/relationships" xmlns:w14="http://schemas.microsoft.com/office/word/2010/wordml">
-              <w:rPr>
-                <w:rFonts w:ascii="Arial" w:hAnsi="Arial" w:eastAsia="Arial" w:cs="Arial"/>
-                <w:sz w:val="22"/>
-                <w:szCs w:val="22"/>
-                <w:color w:val="000000"/>
-              </w:rPr>
-              <w:t xml:space="preserve">0.146</w:t>
-            </w:r>
-          </w:p>
-        </w:tc>
-        <w:tc>
-          <w:tcPr>
-            <w:tcBorders>
-              <w:bottom w:val="single" w:sz="8" w:space="0" w:color="666666"/>
-              <w:top w:val="single" w:sz="8" w:space="0" w:color="666666"/>
-              <w:left w:val="single" w:sz="8" w:space="0" w:color="666666"/>
-              <w:right w:val="single" w:sz="8" w:space="0" w:color="666666"/>
-            </w:tcBorders>
-            <w:shd w:val="clear" w:color="auto" w:fill="FFFFFF"/>
-            <w:tcMar>
-              <w:top w:w="0" w:type="dxa"/>
-              <w:bottom w:w="0" w:type="dxa"/>
-              <w:left w:w="0" w:type="dxa"/>
-              <w:right w:w="0" w:type="dxa"/>
-            </w:tcMar>
-            <w:vAlign w:val="center"/>
-          </w:tcPr>
-          <w:p>
-            <w:pPr>
-              <w:jc w:val="center"/>
-              <w:spacing w:after="100" w:before="100" w:line="240"/>
-              <w:ind w:firstLine="0" w:left="100" w:right="100"/>
-            </w:pPr>
-            <w:r xmlns:w="http://schemas.openxmlformats.org/wordprocessingml/2006/main" xmlns:wp="http://schemas.openxmlformats.org/drawingml/2006/wordprocessingDrawing" xmlns:r="http://schemas.openxmlformats.org/officeDocument/2006/relationships" xmlns:w14="http://schemas.microsoft.com/office/word/2010/wordml">
-              <w:rPr>
-                <w:rFonts w:ascii="Arial" w:hAnsi="Arial" w:eastAsia="Arial" w:cs="Arial"/>
-                <w:sz w:val="22"/>
-                <w:szCs w:val="22"/>
-                <w:color w:val="000000"/>
-              </w:rPr>
-              <w:t xml:space="preserve">0.143</w:t>
-            </w:r>
-          </w:p>
-        </w:tc>
-        <w:tc>
-          <w:tcPr>
-            <w:tcBorders>
-              <w:bottom w:val="single" w:sz="8" w:space="0" w:color="666666"/>
-              <w:top w:val="single" w:sz="8" w:space="0" w:color="666666"/>
-              <w:left w:val="single" w:sz="8" w:space="0" w:color="666666"/>
-              <w:right w:val="single" w:sz="8" w:space="0" w:color="666666"/>
-            </w:tcBorders>
-            <w:shd w:val="clear" w:color="auto" w:fill="FFFFFF"/>
-            <w:tcMar>
-              <w:top w:w="0" w:type="dxa"/>
-              <w:bottom w:w="0" w:type="dxa"/>
-              <w:left w:w="0" w:type="dxa"/>
-              <w:right w:w="0" w:type="dxa"/>
-            </w:tcMar>
-            <w:vAlign w:val="center"/>
-          </w:tcPr>
-          <w:p>
-            <w:pPr>
-              <w:jc w:val="center"/>
-              <w:spacing w:after="100" w:before="100" w:line="240"/>
-              <w:ind w:firstLine="0" w:left="100" w:right="100"/>
-            </w:pPr>
-            <w:r xmlns:w="http://schemas.openxmlformats.org/wordprocessingml/2006/main" xmlns:wp="http://schemas.openxmlformats.org/drawingml/2006/wordprocessingDrawing" xmlns:r="http://schemas.openxmlformats.org/officeDocument/2006/relationships" xmlns:w14="http://schemas.microsoft.com/office/word/2010/wordml">
-              <w:rPr>
-                <w:rFonts w:ascii="Arial" w:hAnsi="Arial" w:eastAsia="Arial" w:cs="Arial"/>
-                <w:sz w:val="22"/>
-                <w:szCs w:val="22"/>
-                <w:color w:val="000000"/>
-              </w:rPr>
-              <w:t xml:space="preserve">0.148</w:t>
-            </w:r>
-          </w:p>
-        </w:tc>
-        <w:tc>
-          <w:tcPr>
-            <w:tcBorders>
-              <w:bottom w:val="single" w:sz="8" w:space="0" w:color="666666"/>
-              <w:top w:val="single" w:sz="8" w:space="0" w:color="666666"/>
-              <w:left w:val="single" w:sz="8" w:space="0" w:color="666666"/>
-              <w:right w:val="single" w:sz="8" w:space="0" w:color="666666"/>
-            </w:tcBorders>
-            <w:shd w:val="clear" w:color="auto" w:fill="FFFFFF"/>
-            <w:tcMar>
-              <w:top w:w="0" w:type="dxa"/>
-              <w:bottom w:w="0" w:type="dxa"/>
-              <w:left w:w="0" w:type="dxa"/>
-              <w:right w:w="0" w:type="dxa"/>
-            </w:tcMar>
-            <w:vAlign w:val="center"/>
-          </w:tcPr>
-          <w:p>
-            <w:pPr>
-              <w:jc w:val="center"/>
-              <w:spacing w:after="100" w:before="100" w:line="240"/>
-              <w:ind w:firstLine="0" w:left="100" w:right="100"/>
-            </w:pPr>
-            <w:r xmlns:w="http://schemas.openxmlformats.org/wordprocessingml/2006/main" xmlns:wp="http://schemas.openxmlformats.org/drawingml/2006/wordprocessingDrawing" xmlns:r="http://schemas.openxmlformats.org/officeDocument/2006/relationships" xmlns:w14="http://schemas.microsoft.com/office/word/2010/wordml">
-              <w:rPr>
-                <w:rFonts w:ascii="Arial" w:hAnsi="Arial" w:eastAsia="Arial" w:cs="Arial"/>
-                <w:sz w:val="22"/>
-                <w:szCs w:val="22"/>
-                <w:color w:val="000000"/>
-              </w:rPr>
-              <w:t xml:space="preserve">0.141</w:t>
-            </w:r>
-          </w:p>
-        </w:tc>
-        <w:tc>
-          <w:tcPr>
-            <w:tcBorders>
-              <w:bottom w:val="single" w:sz="8" w:space="0" w:color="666666"/>
-              <w:top w:val="single" w:sz="8" w:space="0" w:color="666666"/>
-              <w:left w:val="single" w:sz="8" w:space="0" w:color="666666"/>
-              <w:right w:val="single" w:sz="8" w:space="0" w:color="666666"/>
-            </w:tcBorders>
-            <w:shd w:val="clear" w:color="auto" w:fill="FFFFFF"/>
-            <w:tcMar>
-              <w:top w:w="0" w:type="dxa"/>
-              <w:bottom w:w="0" w:type="dxa"/>
-              <w:left w:w="0" w:type="dxa"/>
-              <w:right w:w="0" w:type="dxa"/>
-            </w:tcMar>
-            <w:vAlign w:val="center"/>
-          </w:tcPr>
-          <w:p>
-            <w:pPr>
-              <w:jc w:val="center"/>
-              <w:spacing w:after="100" w:before="100" w:line="240"/>
-              <w:ind w:firstLine="0" w:left="100" w:right="100"/>
-            </w:pPr>
-            <w:r xmlns:w="http://schemas.openxmlformats.org/wordprocessingml/2006/main" xmlns:wp="http://schemas.openxmlformats.org/drawingml/2006/wordprocessingDrawing" xmlns:r="http://schemas.openxmlformats.org/officeDocument/2006/relationships" xmlns:w14="http://schemas.microsoft.com/office/word/2010/wordml">
-              <w:rPr>
-                <w:rFonts w:ascii="Arial" w:hAnsi="Arial" w:eastAsia="Arial" w:cs="Arial"/>
-                <w:sz w:val="22"/>
-                <w:szCs w:val="22"/>
-                <w:color w:val="000000"/>
-              </w:rPr>
-              <w:t xml:space="preserve">0.146</w:t>
-            </w:r>
-          </w:p>
-        </w:tc>
-        <w:tc>
-          <w:tcPr>
-            <w:tcBorders>
-              <w:bottom w:val="single" w:sz="8" w:space="0" w:color="666666"/>
-              <w:top w:val="single" w:sz="8" w:space="0" w:color="666666"/>
-              <w:left w:val="single" w:sz="8" w:space="0" w:color="666666"/>
-              <w:right w:val="single" w:sz="8" w:space="0" w:color="666666"/>
-            </w:tcBorders>
-            <w:shd w:val="clear" w:color="auto" w:fill="FFFFFF"/>
-            <w:tcMar>
-              <w:top w:w="0" w:type="dxa"/>
-              <w:bottom w:w="0" w:type="dxa"/>
-              <w:left w:w="0" w:type="dxa"/>
-              <w:right w:w="0" w:type="dxa"/>
-            </w:tcMar>
-            <w:vAlign w:val="center"/>
-          </w:tcPr>
-          <w:p>
-            <w:pPr>
-              <w:jc w:val="center"/>
-              <w:spacing w:after="100" w:before="100" w:line="240"/>
-              <w:ind w:firstLine="0" w:left="100" w:right="100"/>
-            </w:pPr>
-            <w:r xmlns:w="http://schemas.openxmlformats.org/wordprocessingml/2006/main" xmlns:wp="http://schemas.openxmlformats.org/drawingml/2006/wordprocessingDrawing" xmlns:r="http://schemas.openxmlformats.org/officeDocument/2006/relationships" xmlns:w14="http://schemas.microsoft.com/office/word/2010/wordml">
-              <w:rPr>
-                <w:rFonts w:ascii="Arial" w:hAnsi="Arial" w:eastAsia="Arial" w:cs="Arial"/>
-                <w:sz w:val="22"/>
-                <w:szCs w:val="22"/>
-                <w:color w:val="000000"/>
-              </w:rPr>
-              <w:t xml:space="preserve">0.143</w:t>
-            </w:r>
-          </w:p>
-        </w:tc>
-        <w:tc>
-          <w:tcPr>
-            <w:tcBorders>
-              <w:bottom w:val="single" w:sz="8" w:space="0" w:color="666666"/>
-              <w:top w:val="single" w:sz="8" w:space="0" w:color="666666"/>
-              <w:left w:val="single" w:sz="8" w:space="0" w:color="666666"/>
-              <w:right w:val="single" w:sz="8" w:space="0" w:color="666666"/>
-            </w:tcBorders>
-            <w:shd w:val="clear" w:color="auto" w:fill="FFFFFF"/>
-            <w:tcMar>
-              <w:top w:w="0" w:type="dxa"/>
-              <w:bottom w:w="0" w:type="dxa"/>
-              <w:left w:w="0" w:type="dxa"/>
-              <w:right w:w="0" w:type="dxa"/>
-            </w:tcMar>
-            <w:vAlign w:val="center"/>
-          </w:tcPr>
-          <w:p>
-            <w:pPr>
-              <w:jc w:val="center"/>
-              <w:spacing w:after="100" w:before="100" w:line="240"/>
-              <w:ind w:firstLine="0" w:left="100" w:right="100"/>
-            </w:pPr>
-            <w:r xmlns:w="http://schemas.openxmlformats.org/wordprocessingml/2006/main" xmlns:wp="http://schemas.openxmlformats.org/drawingml/2006/wordprocessingDrawing" xmlns:r="http://schemas.openxmlformats.org/officeDocument/2006/relationships" xmlns:w14="http://schemas.microsoft.com/office/word/2010/wordml">
-              <w:rPr>
-                <w:rFonts w:ascii="Arial" w:hAnsi="Arial" w:eastAsia="Arial" w:cs="Arial"/>
-                <w:sz w:val="22"/>
-                <w:szCs w:val="22"/>
-                <w:color w:val="000000"/>
-              </w:rPr>
-              <w:t xml:space="preserve">0.148</w:t>
+              <w:t xml:space="preserve">0.000</w:t>
+            </w:r>
+          </w:p>
+        </w:tc>
+        <w:tc>
+          <w:tcPr>
+            <w:tcBorders>
+              <w:bottom w:val="single" w:sz="8" w:space="0" w:color="666666"/>
+              <w:top w:val="single" w:sz="8" w:space="0" w:color="666666"/>
+              <w:left w:val="single" w:sz="8" w:space="0" w:color="666666"/>
+              <w:right w:val="single" w:sz="8" w:space="0" w:color="666666"/>
+            </w:tcBorders>
+            <w:shd w:val="clear" w:color="auto" w:fill="FFFFFF"/>
+            <w:tcMar>
+              <w:top w:w="0" w:type="dxa"/>
+              <w:bottom w:w="0" w:type="dxa"/>
+              <w:left w:w="0" w:type="dxa"/>
+              <w:right w:w="0" w:type="dxa"/>
+            </w:tcMar>
+            <w:vAlign w:val="center"/>
+          </w:tcPr>
+          <w:p>
+            <w:pPr>
+              <w:jc w:val="center"/>
+              <w:spacing w:after="100" w:before="100" w:line="240"/>
+              <w:ind w:firstLine="0" w:left="100" w:right="100"/>
+            </w:pPr>
+            <w:r xmlns:w="http://schemas.openxmlformats.org/wordprocessingml/2006/main" xmlns:wp="http://schemas.openxmlformats.org/drawingml/2006/wordprocessingDrawing" xmlns:r="http://schemas.openxmlformats.org/officeDocument/2006/relationships" xmlns:w14="http://schemas.microsoft.com/office/word/2010/wordml">
+              <w:rPr>
+                <w:rFonts w:ascii="Arial" w:hAnsi="Arial" w:eastAsia="Arial" w:cs="Arial"/>
+                <w:sz w:val="22"/>
+                <w:szCs w:val="22"/>
+                <w:color w:val="000000"/>
+              </w:rPr>
+              <w:t xml:space="preserve">0.000</w:t>
+            </w:r>
+          </w:p>
+        </w:tc>
+        <w:tc>
+          <w:tcPr>
+            <w:tcBorders>
+              <w:bottom w:val="single" w:sz="8" w:space="0" w:color="666666"/>
+              <w:top w:val="single" w:sz="8" w:space="0" w:color="666666"/>
+              <w:left w:val="single" w:sz="8" w:space="0" w:color="666666"/>
+              <w:right w:val="single" w:sz="8" w:space="0" w:color="666666"/>
+            </w:tcBorders>
+            <w:shd w:val="clear" w:color="auto" w:fill="FFFFFF"/>
+            <w:tcMar>
+              <w:top w:w="0" w:type="dxa"/>
+              <w:bottom w:w="0" w:type="dxa"/>
+              <w:left w:w="0" w:type="dxa"/>
+              <w:right w:w="0" w:type="dxa"/>
+            </w:tcMar>
+            <w:vAlign w:val="center"/>
+          </w:tcPr>
+          <w:p>
+            <w:pPr>
+              <w:jc w:val="center"/>
+              <w:spacing w:after="100" w:before="100" w:line="240"/>
+              <w:ind w:firstLine="0" w:left="100" w:right="100"/>
+            </w:pPr>
+            <w:r xmlns:w="http://schemas.openxmlformats.org/wordprocessingml/2006/main" xmlns:wp="http://schemas.openxmlformats.org/drawingml/2006/wordprocessingDrawing" xmlns:r="http://schemas.openxmlformats.org/officeDocument/2006/relationships" xmlns:w14="http://schemas.microsoft.com/office/word/2010/wordml">
+              <w:rPr>
+                <w:rFonts w:ascii="Arial" w:hAnsi="Arial" w:eastAsia="Arial" w:cs="Arial"/>
+                <w:sz w:val="22"/>
+                <w:szCs w:val="22"/>
+                <w:color w:val="000000"/>
+              </w:rPr>
+              <w:t xml:space="preserve">0.028</w:t>
+            </w:r>
+          </w:p>
+        </w:tc>
+        <w:tc>
+          <w:tcPr>
+            <w:tcBorders>
+              <w:bottom w:val="single" w:sz="8" w:space="0" w:color="666666"/>
+              <w:top w:val="single" w:sz="8" w:space="0" w:color="666666"/>
+              <w:left w:val="single" w:sz="8" w:space="0" w:color="666666"/>
+              <w:right w:val="single" w:sz="8" w:space="0" w:color="666666"/>
+            </w:tcBorders>
+            <w:shd w:val="clear" w:color="auto" w:fill="FFFFFF"/>
+            <w:tcMar>
+              <w:top w:w="0" w:type="dxa"/>
+              <w:bottom w:w="0" w:type="dxa"/>
+              <w:left w:w="0" w:type="dxa"/>
+              <w:right w:w="0" w:type="dxa"/>
+            </w:tcMar>
+            <w:vAlign w:val="center"/>
+          </w:tcPr>
+          <w:p>
+            <w:pPr>
+              <w:jc w:val="center"/>
+              <w:spacing w:after="100" w:before="100" w:line="240"/>
+              <w:ind w:firstLine="0" w:left="100" w:right="100"/>
+            </w:pPr>
+            <w:r xmlns:w="http://schemas.openxmlformats.org/wordprocessingml/2006/main" xmlns:wp="http://schemas.openxmlformats.org/drawingml/2006/wordprocessingDrawing" xmlns:r="http://schemas.openxmlformats.org/officeDocument/2006/relationships" xmlns:w14="http://schemas.microsoft.com/office/word/2010/wordml">
+              <w:rPr>
+                <w:rFonts w:ascii="Arial" w:hAnsi="Arial" w:eastAsia="Arial" w:cs="Arial"/>
+                <w:sz w:val="22"/>
+                <w:szCs w:val="22"/>
+                <w:color w:val="000000"/>
+              </w:rPr>
+              <w:t xml:space="preserve">0.304</w:t>
+            </w:r>
+          </w:p>
+        </w:tc>
+        <w:tc>
+          <w:tcPr>
+            <w:tcBorders>
+              <w:bottom w:val="single" w:sz="8" w:space="0" w:color="666666"/>
+              <w:top w:val="single" w:sz="8" w:space="0" w:color="666666"/>
+              <w:left w:val="single" w:sz="8" w:space="0" w:color="666666"/>
+              <w:right w:val="single" w:sz="8" w:space="0" w:color="666666"/>
+            </w:tcBorders>
+            <w:shd w:val="clear" w:color="auto" w:fill="FFFFFF"/>
+            <w:tcMar>
+              <w:top w:w="0" w:type="dxa"/>
+              <w:bottom w:w="0" w:type="dxa"/>
+              <w:left w:w="0" w:type="dxa"/>
+              <w:right w:w="0" w:type="dxa"/>
+            </w:tcMar>
+            <w:vAlign w:val="center"/>
+          </w:tcPr>
+          <w:p>
+            <w:pPr>
+              <w:jc w:val="center"/>
+              <w:spacing w:after="100" w:before="100" w:line="240"/>
+              <w:ind w:firstLine="0" w:left="100" w:right="100"/>
+            </w:pPr>
+            <w:r xmlns:w="http://schemas.openxmlformats.org/wordprocessingml/2006/main" xmlns:wp="http://schemas.openxmlformats.org/drawingml/2006/wordprocessingDrawing" xmlns:r="http://schemas.openxmlformats.org/officeDocument/2006/relationships" xmlns:w14="http://schemas.microsoft.com/office/word/2010/wordml">
+              <w:rPr>
+                <w:rFonts w:ascii="Arial" w:hAnsi="Arial" w:eastAsia="Arial" w:cs="Arial"/>
+                <w:sz w:val="22"/>
+                <w:szCs w:val="22"/>
+                <w:color w:val="000000"/>
+              </w:rPr>
+              <w:t xml:space="preserve">0.000</w:t>
+            </w:r>
+          </w:p>
+        </w:tc>
+        <w:tc>
+          <w:tcPr>
+            <w:tcBorders>
+              <w:bottom w:val="single" w:sz="8" w:space="0" w:color="666666"/>
+              <w:top w:val="single" w:sz="8" w:space="0" w:color="666666"/>
+              <w:left w:val="single" w:sz="8" w:space="0" w:color="666666"/>
+              <w:right w:val="single" w:sz="8" w:space="0" w:color="666666"/>
+            </w:tcBorders>
+            <w:shd w:val="clear" w:color="auto" w:fill="FFFFFF"/>
+            <w:tcMar>
+              <w:top w:w="0" w:type="dxa"/>
+              <w:bottom w:w="0" w:type="dxa"/>
+              <w:left w:w="0" w:type="dxa"/>
+              <w:right w:w="0" w:type="dxa"/>
+            </w:tcMar>
+            <w:vAlign w:val="center"/>
+          </w:tcPr>
+          <w:p>
+            <w:pPr>
+              <w:jc w:val="center"/>
+              <w:spacing w:after="100" w:before="100" w:line="240"/>
+              <w:ind w:firstLine="0" w:left="100" w:right="100"/>
+            </w:pPr>
+            <w:r xmlns:w="http://schemas.openxmlformats.org/wordprocessingml/2006/main" xmlns:wp="http://schemas.openxmlformats.org/drawingml/2006/wordprocessingDrawing" xmlns:r="http://schemas.openxmlformats.org/officeDocument/2006/relationships" xmlns:w14="http://schemas.microsoft.com/office/word/2010/wordml">
+              <w:rPr>
+                <w:rFonts w:ascii="Arial" w:hAnsi="Arial" w:eastAsia="Arial" w:cs="Arial"/>
+                <w:sz w:val="22"/>
+                <w:szCs w:val="22"/>
+                <w:color w:val="000000"/>
+              </w:rPr>
+              <w:t xml:space="preserve">0.000</w:t>
+            </w:r>
+          </w:p>
+        </w:tc>
+        <w:tc>
+          <w:tcPr>
+            <w:tcBorders>
+              <w:bottom w:val="single" w:sz="8" w:space="0" w:color="666666"/>
+              <w:top w:val="single" w:sz="8" w:space="0" w:color="666666"/>
+              <w:left w:val="single" w:sz="8" w:space="0" w:color="666666"/>
+              <w:right w:val="single" w:sz="8" w:space="0" w:color="666666"/>
+            </w:tcBorders>
+            <w:shd w:val="clear" w:color="auto" w:fill="FFFFFF"/>
+            <w:tcMar>
+              <w:top w:w="0" w:type="dxa"/>
+              <w:bottom w:w="0" w:type="dxa"/>
+              <w:left w:w="0" w:type="dxa"/>
+              <w:right w:w="0" w:type="dxa"/>
+            </w:tcMar>
+            <w:vAlign w:val="center"/>
+          </w:tcPr>
+          <w:p>
+            <w:pPr>
+              <w:jc w:val="center"/>
+              <w:spacing w:after="100" w:before="100" w:line="240"/>
+              <w:ind w:firstLine="0" w:left="100" w:right="100"/>
+            </w:pPr>
+            <w:r xmlns:w="http://schemas.openxmlformats.org/wordprocessingml/2006/main" xmlns:wp="http://schemas.openxmlformats.org/drawingml/2006/wordprocessingDrawing" xmlns:r="http://schemas.openxmlformats.org/officeDocument/2006/relationships" xmlns:w14="http://schemas.microsoft.com/office/word/2010/wordml">
+              <w:rPr>
+                <w:rFonts w:ascii="Arial" w:hAnsi="Arial" w:eastAsia="Arial" w:cs="Arial"/>
+                <w:sz w:val="22"/>
+                <w:szCs w:val="22"/>
+                <w:color w:val="000000"/>
+              </w:rPr>
+              <w:t xml:space="preserve">0.000</w:t>
+            </w:r>
+          </w:p>
+        </w:tc>
+        <w:tc>
+          <w:tcPr>
+            <w:tcBorders>
+              <w:bottom w:val="single" w:sz="8" w:space="0" w:color="666666"/>
+              <w:top w:val="single" w:sz="8" w:space="0" w:color="666666"/>
+              <w:left w:val="single" w:sz="8" w:space="0" w:color="666666"/>
+              <w:right w:val="single" w:sz="8" w:space="0" w:color="666666"/>
+            </w:tcBorders>
+            <w:shd w:val="clear" w:color="auto" w:fill="FFFFFF"/>
+            <w:tcMar>
+              <w:top w:w="0" w:type="dxa"/>
+              <w:bottom w:w="0" w:type="dxa"/>
+              <w:left w:w="0" w:type="dxa"/>
+              <w:right w:w="0" w:type="dxa"/>
+            </w:tcMar>
+            <w:vAlign w:val="center"/>
+          </w:tcPr>
+          <w:p>
+            <w:pPr>
+              <w:jc w:val="center"/>
+              <w:spacing w:after="100" w:before="100" w:line="240"/>
+              <w:ind w:firstLine="0" w:left="100" w:right="100"/>
+            </w:pPr>
+            <w:r xmlns:w="http://schemas.openxmlformats.org/wordprocessingml/2006/main" xmlns:wp="http://schemas.openxmlformats.org/drawingml/2006/wordprocessingDrawing" xmlns:r="http://schemas.openxmlformats.org/officeDocument/2006/relationships" xmlns:w14="http://schemas.microsoft.com/office/word/2010/wordml">
+              <w:rPr>
+                <w:rFonts w:ascii="Arial" w:hAnsi="Arial" w:eastAsia="Arial" w:cs="Arial"/>
+                <w:sz w:val="22"/>
+                <w:szCs w:val="22"/>
+                <w:color w:val="000000"/>
+              </w:rPr>
+              <w:t xml:space="preserve">0.000</w:t>
             </w:r>
           </w:p>
         </w:tc>
@@ -6595,7 +6595,7 @@
                 <w:szCs w:val="22"/>
                 <w:color w:val="000000"/>
               </w:rPr>
-              <w:t xml:space="preserve">Liriomyza asclepiadis abundance</w:t>
+              <w:t xml:space="preserve">Danaus plexippus abundance</w:t>
             </w:r>
           </w:p>
         </w:tc>
@@ -6663,245 +6663,245 @@
                 <w:szCs w:val="22"/>
                 <w:color w:val="000000"/>
               </w:rPr>
-              <w:t xml:space="preserve">0.160</w:t>
-            </w:r>
-          </w:p>
-        </w:tc>
-        <w:tc>
-          <w:tcPr>
-            <w:tcBorders>
-              <w:bottom w:val="single" w:sz="8" w:space="0" w:color="666666"/>
-              <w:top w:val="single" w:sz="8" w:space="0" w:color="666666"/>
-              <w:left w:val="single" w:sz="8" w:space="0" w:color="666666"/>
-              <w:right w:val="single" w:sz="8" w:space="0" w:color="666666"/>
-            </w:tcBorders>
-            <w:shd w:val="clear" w:color="auto" w:fill="FFFFFF"/>
-            <w:tcMar>
-              <w:top w:w="0" w:type="dxa"/>
-              <w:bottom w:w="0" w:type="dxa"/>
-              <w:left w:w="0" w:type="dxa"/>
-              <w:right w:w="0" w:type="dxa"/>
-            </w:tcMar>
-            <w:vAlign w:val="center"/>
-          </w:tcPr>
-          <w:p>
-            <w:pPr>
-              <w:jc w:val="center"/>
-              <w:spacing w:after="100" w:before="100" w:line="240"/>
-              <w:ind w:firstLine="0" w:left="100" w:right="100"/>
-            </w:pPr>
-            <w:r xmlns:w="http://schemas.openxmlformats.org/wordprocessingml/2006/main" xmlns:wp="http://schemas.openxmlformats.org/drawingml/2006/wordprocessingDrawing" xmlns:r="http://schemas.openxmlformats.org/officeDocument/2006/relationships" xmlns:w14="http://schemas.microsoft.com/office/word/2010/wordml">
-              <w:rPr>
-                <w:rFonts w:ascii="Arial" w:hAnsi="Arial" w:eastAsia="Arial" w:cs="Arial"/>
-                <w:sz w:val="22"/>
-                <w:szCs w:val="22"/>
-                <w:color w:val="000000"/>
-              </w:rPr>
-              <w:t xml:space="preserve">0.244</w:t>
-            </w:r>
-          </w:p>
-        </w:tc>
-        <w:tc>
-          <w:tcPr>
-            <w:tcBorders>
-              <w:bottom w:val="single" w:sz="8" w:space="0" w:color="666666"/>
-              <w:top w:val="single" w:sz="8" w:space="0" w:color="666666"/>
-              <w:left w:val="single" w:sz="8" w:space="0" w:color="666666"/>
-              <w:right w:val="single" w:sz="8" w:space="0" w:color="666666"/>
-            </w:tcBorders>
-            <w:shd w:val="clear" w:color="auto" w:fill="FFFFFF"/>
-            <w:tcMar>
-              <w:top w:w="0" w:type="dxa"/>
-              <w:bottom w:w="0" w:type="dxa"/>
-              <w:left w:w="0" w:type="dxa"/>
-              <w:right w:w="0" w:type="dxa"/>
-            </w:tcMar>
-            <w:vAlign w:val="center"/>
-          </w:tcPr>
-          <w:p>
-            <w:pPr>
-              <w:jc w:val="center"/>
-              <w:spacing w:after="100" w:before="100" w:line="240"/>
-              <w:ind w:firstLine="0" w:left="100" w:right="100"/>
-            </w:pPr>
-            <w:r xmlns:w="http://schemas.openxmlformats.org/wordprocessingml/2006/main" xmlns:wp="http://schemas.openxmlformats.org/drawingml/2006/wordprocessingDrawing" xmlns:r="http://schemas.openxmlformats.org/officeDocument/2006/relationships" xmlns:w14="http://schemas.microsoft.com/office/word/2010/wordml">
-              <w:rPr>
-                <w:rFonts w:ascii="Arial" w:hAnsi="Arial" w:eastAsia="Arial" w:cs="Arial"/>
-                <w:sz w:val="22"/>
-                <w:szCs w:val="22"/>
-                <w:color w:val="000000"/>
-              </w:rPr>
-              <w:t xml:space="preserve">0.160</w:t>
-            </w:r>
-          </w:p>
-        </w:tc>
-        <w:tc>
-          <w:tcPr>
-            <w:tcBorders>
-              <w:bottom w:val="single" w:sz="8" w:space="0" w:color="666666"/>
-              <w:top w:val="single" w:sz="8" w:space="0" w:color="666666"/>
-              <w:left w:val="single" w:sz="8" w:space="0" w:color="666666"/>
-              <w:right w:val="single" w:sz="8" w:space="0" w:color="666666"/>
-            </w:tcBorders>
-            <w:shd w:val="clear" w:color="auto" w:fill="FFFFFF"/>
-            <w:tcMar>
-              <w:top w:w="0" w:type="dxa"/>
-              <w:bottom w:w="0" w:type="dxa"/>
-              <w:left w:w="0" w:type="dxa"/>
-              <w:right w:w="0" w:type="dxa"/>
-            </w:tcMar>
-            <w:vAlign w:val="center"/>
-          </w:tcPr>
-          <w:p>
-            <w:pPr>
-              <w:jc w:val="center"/>
-              <w:spacing w:after="100" w:before="100" w:line="240"/>
-              <w:ind w:firstLine="0" w:left="100" w:right="100"/>
-            </w:pPr>
-            <w:r xmlns:w="http://schemas.openxmlformats.org/wordprocessingml/2006/main" xmlns:wp="http://schemas.openxmlformats.org/drawingml/2006/wordprocessingDrawing" xmlns:r="http://schemas.openxmlformats.org/officeDocument/2006/relationships" xmlns:w14="http://schemas.microsoft.com/office/word/2010/wordml">
-              <w:rPr>
-                <w:rFonts w:ascii="Arial" w:hAnsi="Arial" w:eastAsia="Arial" w:cs="Arial"/>
-                <w:sz w:val="22"/>
-                <w:szCs w:val="22"/>
-                <w:color w:val="000000"/>
-              </w:rPr>
-              <w:t xml:space="preserve">0.247</w:t>
-            </w:r>
-          </w:p>
-        </w:tc>
-        <w:tc>
-          <w:tcPr>
-            <w:tcBorders>
-              <w:bottom w:val="single" w:sz="8" w:space="0" w:color="666666"/>
-              <w:top w:val="single" w:sz="8" w:space="0" w:color="666666"/>
-              <w:left w:val="single" w:sz="8" w:space="0" w:color="666666"/>
-              <w:right w:val="single" w:sz="8" w:space="0" w:color="666666"/>
-            </w:tcBorders>
-            <w:shd w:val="clear" w:color="auto" w:fill="FFFFFF"/>
-            <w:tcMar>
-              <w:top w:w="0" w:type="dxa"/>
-              <w:bottom w:w="0" w:type="dxa"/>
-              <w:left w:w="0" w:type="dxa"/>
-              <w:right w:w="0" w:type="dxa"/>
-            </w:tcMar>
-            <w:vAlign w:val="center"/>
-          </w:tcPr>
-          <w:p>
-            <w:pPr>
-              <w:jc w:val="center"/>
-              <w:spacing w:after="100" w:before="100" w:line="240"/>
-              <w:ind w:firstLine="0" w:left="100" w:right="100"/>
-            </w:pPr>
-            <w:r xmlns:w="http://schemas.openxmlformats.org/wordprocessingml/2006/main" xmlns:wp="http://schemas.openxmlformats.org/drawingml/2006/wordprocessingDrawing" xmlns:r="http://schemas.openxmlformats.org/officeDocument/2006/relationships" xmlns:w14="http://schemas.microsoft.com/office/word/2010/wordml">
-              <w:rPr>
-                <w:rFonts w:ascii="Arial" w:hAnsi="Arial" w:eastAsia="Arial" w:cs="Arial"/>
-                <w:sz w:val="22"/>
-                <w:szCs w:val="22"/>
-                <w:color w:val="000000"/>
-              </w:rPr>
-              <w:t xml:space="preserve">0.160</w:t>
-            </w:r>
-          </w:p>
-        </w:tc>
-        <w:tc>
-          <w:tcPr>
-            <w:tcBorders>
-              <w:bottom w:val="single" w:sz="8" w:space="0" w:color="666666"/>
-              <w:top w:val="single" w:sz="8" w:space="0" w:color="666666"/>
-              <w:left w:val="single" w:sz="8" w:space="0" w:color="666666"/>
-              <w:right w:val="single" w:sz="8" w:space="0" w:color="666666"/>
-            </w:tcBorders>
-            <w:shd w:val="clear" w:color="auto" w:fill="FFFFFF"/>
-            <w:tcMar>
-              <w:top w:w="0" w:type="dxa"/>
-              <w:bottom w:w="0" w:type="dxa"/>
-              <w:left w:w="0" w:type="dxa"/>
-              <w:right w:w="0" w:type="dxa"/>
-            </w:tcMar>
-            <w:vAlign w:val="center"/>
-          </w:tcPr>
-          <w:p>
-            <w:pPr>
-              <w:jc w:val="center"/>
-              <w:spacing w:after="100" w:before="100" w:line="240"/>
-              <w:ind w:firstLine="0" w:left="100" w:right="100"/>
-            </w:pPr>
-            <w:r xmlns:w="http://schemas.openxmlformats.org/wordprocessingml/2006/main" xmlns:wp="http://schemas.openxmlformats.org/drawingml/2006/wordprocessingDrawing" xmlns:r="http://schemas.openxmlformats.org/officeDocument/2006/relationships" xmlns:w14="http://schemas.microsoft.com/office/word/2010/wordml">
-              <w:rPr>
-                <w:rFonts w:ascii="Arial" w:hAnsi="Arial" w:eastAsia="Arial" w:cs="Arial"/>
-                <w:sz w:val="22"/>
-                <w:szCs w:val="22"/>
-                <w:color w:val="000000"/>
-              </w:rPr>
-              <w:t xml:space="preserve">0.243</w:t>
-            </w:r>
-          </w:p>
-        </w:tc>
-        <w:tc>
-          <w:tcPr>
-            <w:tcBorders>
-              <w:bottom w:val="single" w:sz="8" w:space="0" w:color="666666"/>
-              <w:top w:val="single" w:sz="8" w:space="0" w:color="666666"/>
-              <w:left w:val="single" w:sz="8" w:space="0" w:color="666666"/>
-              <w:right w:val="single" w:sz="8" w:space="0" w:color="666666"/>
-            </w:tcBorders>
-            <w:shd w:val="clear" w:color="auto" w:fill="FFFFFF"/>
-            <w:tcMar>
-              <w:top w:w="0" w:type="dxa"/>
-              <w:bottom w:w="0" w:type="dxa"/>
-              <w:left w:w="0" w:type="dxa"/>
-              <w:right w:w="0" w:type="dxa"/>
-            </w:tcMar>
-            <w:vAlign w:val="center"/>
-          </w:tcPr>
-          <w:p>
-            <w:pPr>
-              <w:jc w:val="center"/>
-              <w:spacing w:after="100" w:before="100" w:line="240"/>
-              <w:ind w:firstLine="0" w:left="100" w:right="100"/>
-            </w:pPr>
-            <w:r xmlns:w="http://schemas.openxmlformats.org/wordprocessingml/2006/main" xmlns:wp="http://schemas.openxmlformats.org/drawingml/2006/wordprocessingDrawing" xmlns:r="http://schemas.openxmlformats.org/officeDocument/2006/relationships" xmlns:w14="http://schemas.microsoft.com/office/word/2010/wordml">
-              <w:rPr>
-                <w:rFonts w:ascii="Arial" w:hAnsi="Arial" w:eastAsia="Arial" w:cs="Arial"/>
-                <w:sz w:val="22"/>
-                <w:szCs w:val="22"/>
-                <w:color w:val="000000"/>
-              </w:rPr>
-              <w:t xml:space="preserve">0.160</w:t>
-            </w:r>
-          </w:p>
-        </w:tc>
-        <w:tc>
-          <w:tcPr>
-            <w:tcBorders>
-              <w:bottom w:val="single" w:sz="8" w:space="0" w:color="666666"/>
-              <w:top w:val="single" w:sz="8" w:space="0" w:color="666666"/>
-              <w:left w:val="single" w:sz="8" w:space="0" w:color="666666"/>
-              <w:right w:val="single" w:sz="8" w:space="0" w:color="666666"/>
-            </w:tcBorders>
-            <w:shd w:val="clear" w:color="auto" w:fill="FFFFFF"/>
-            <w:tcMar>
-              <w:top w:w="0" w:type="dxa"/>
-              <w:bottom w:w="0" w:type="dxa"/>
-              <w:left w:w="0" w:type="dxa"/>
-              <w:right w:w="0" w:type="dxa"/>
-            </w:tcMar>
-            <w:vAlign w:val="center"/>
-          </w:tcPr>
-          <w:p>
-            <w:pPr>
-              <w:jc w:val="center"/>
-              <w:spacing w:after="100" w:before="100" w:line="240"/>
-              <w:ind w:firstLine="0" w:left="100" w:right="100"/>
-            </w:pPr>
-            <w:r xmlns:w="http://schemas.openxmlformats.org/wordprocessingml/2006/main" xmlns:wp="http://schemas.openxmlformats.org/drawingml/2006/wordprocessingDrawing" xmlns:r="http://schemas.openxmlformats.org/officeDocument/2006/relationships" xmlns:w14="http://schemas.microsoft.com/office/word/2010/wordml">
-              <w:rPr>
-                <w:rFonts w:ascii="Arial" w:hAnsi="Arial" w:eastAsia="Arial" w:cs="Arial"/>
-                <w:sz w:val="22"/>
-                <w:szCs w:val="22"/>
-                <w:color w:val="000000"/>
-              </w:rPr>
-              <w:t xml:space="preserve">0.247</w:t>
+              <w:t xml:space="preserve">0.141</w:t>
+            </w:r>
+          </w:p>
+        </w:tc>
+        <w:tc>
+          <w:tcPr>
+            <w:tcBorders>
+              <w:bottom w:val="single" w:sz="8" w:space="0" w:color="666666"/>
+              <w:top w:val="single" w:sz="8" w:space="0" w:color="666666"/>
+              <w:left w:val="single" w:sz="8" w:space="0" w:color="666666"/>
+              <w:right w:val="single" w:sz="8" w:space="0" w:color="666666"/>
+            </w:tcBorders>
+            <w:shd w:val="clear" w:color="auto" w:fill="FFFFFF"/>
+            <w:tcMar>
+              <w:top w:w="0" w:type="dxa"/>
+              <w:bottom w:w="0" w:type="dxa"/>
+              <w:left w:w="0" w:type="dxa"/>
+              <w:right w:w="0" w:type="dxa"/>
+            </w:tcMar>
+            <w:vAlign w:val="center"/>
+          </w:tcPr>
+          <w:p>
+            <w:pPr>
+              <w:jc w:val="center"/>
+              <w:spacing w:after="100" w:before="100" w:line="240"/>
+              <w:ind w:firstLine="0" w:left="100" w:right="100"/>
+            </w:pPr>
+            <w:r xmlns:w="http://schemas.openxmlformats.org/wordprocessingml/2006/main" xmlns:wp="http://schemas.openxmlformats.org/drawingml/2006/wordprocessingDrawing" xmlns:r="http://schemas.openxmlformats.org/officeDocument/2006/relationships" xmlns:w14="http://schemas.microsoft.com/office/word/2010/wordml">
+              <w:rPr>
+                <w:rFonts w:ascii="Arial" w:hAnsi="Arial" w:eastAsia="Arial" w:cs="Arial"/>
+                <w:sz w:val="22"/>
+                <w:szCs w:val="22"/>
+                <w:color w:val="000000"/>
+              </w:rPr>
+              <w:t xml:space="preserve">0.146</w:t>
+            </w:r>
+          </w:p>
+        </w:tc>
+        <w:tc>
+          <w:tcPr>
+            <w:tcBorders>
+              <w:bottom w:val="single" w:sz="8" w:space="0" w:color="666666"/>
+              <w:top w:val="single" w:sz="8" w:space="0" w:color="666666"/>
+              <w:left w:val="single" w:sz="8" w:space="0" w:color="666666"/>
+              <w:right w:val="single" w:sz="8" w:space="0" w:color="666666"/>
+            </w:tcBorders>
+            <w:shd w:val="clear" w:color="auto" w:fill="FFFFFF"/>
+            <w:tcMar>
+              <w:top w:w="0" w:type="dxa"/>
+              <w:bottom w:w="0" w:type="dxa"/>
+              <w:left w:w="0" w:type="dxa"/>
+              <w:right w:w="0" w:type="dxa"/>
+            </w:tcMar>
+            <w:vAlign w:val="center"/>
+          </w:tcPr>
+          <w:p>
+            <w:pPr>
+              <w:jc w:val="center"/>
+              <w:spacing w:after="100" w:before="100" w:line="240"/>
+              <w:ind w:firstLine="0" w:left="100" w:right="100"/>
+            </w:pPr>
+            <w:r xmlns:w="http://schemas.openxmlformats.org/wordprocessingml/2006/main" xmlns:wp="http://schemas.openxmlformats.org/drawingml/2006/wordprocessingDrawing" xmlns:r="http://schemas.openxmlformats.org/officeDocument/2006/relationships" xmlns:w14="http://schemas.microsoft.com/office/word/2010/wordml">
+              <w:rPr>
+                <w:rFonts w:ascii="Arial" w:hAnsi="Arial" w:eastAsia="Arial" w:cs="Arial"/>
+                <w:sz w:val="22"/>
+                <w:szCs w:val="22"/>
+                <w:color w:val="000000"/>
+              </w:rPr>
+              <w:t xml:space="preserve">0.143</w:t>
+            </w:r>
+          </w:p>
+        </w:tc>
+        <w:tc>
+          <w:tcPr>
+            <w:tcBorders>
+              <w:bottom w:val="single" w:sz="8" w:space="0" w:color="666666"/>
+              <w:top w:val="single" w:sz="8" w:space="0" w:color="666666"/>
+              <w:left w:val="single" w:sz="8" w:space="0" w:color="666666"/>
+              <w:right w:val="single" w:sz="8" w:space="0" w:color="666666"/>
+            </w:tcBorders>
+            <w:shd w:val="clear" w:color="auto" w:fill="FFFFFF"/>
+            <w:tcMar>
+              <w:top w:w="0" w:type="dxa"/>
+              <w:bottom w:w="0" w:type="dxa"/>
+              <w:left w:w="0" w:type="dxa"/>
+              <w:right w:w="0" w:type="dxa"/>
+            </w:tcMar>
+            <w:vAlign w:val="center"/>
+          </w:tcPr>
+          <w:p>
+            <w:pPr>
+              <w:jc w:val="center"/>
+              <w:spacing w:after="100" w:before="100" w:line="240"/>
+              <w:ind w:firstLine="0" w:left="100" w:right="100"/>
+            </w:pPr>
+            <w:r xmlns:w="http://schemas.openxmlformats.org/wordprocessingml/2006/main" xmlns:wp="http://schemas.openxmlformats.org/drawingml/2006/wordprocessingDrawing" xmlns:r="http://schemas.openxmlformats.org/officeDocument/2006/relationships" xmlns:w14="http://schemas.microsoft.com/office/word/2010/wordml">
+              <w:rPr>
+                <w:rFonts w:ascii="Arial" w:hAnsi="Arial" w:eastAsia="Arial" w:cs="Arial"/>
+                <w:sz w:val="22"/>
+                <w:szCs w:val="22"/>
+                <w:color w:val="000000"/>
+              </w:rPr>
+              <w:t xml:space="preserve">0.148</w:t>
+            </w:r>
+          </w:p>
+        </w:tc>
+        <w:tc>
+          <w:tcPr>
+            <w:tcBorders>
+              <w:bottom w:val="single" w:sz="8" w:space="0" w:color="666666"/>
+              <w:top w:val="single" w:sz="8" w:space="0" w:color="666666"/>
+              <w:left w:val="single" w:sz="8" w:space="0" w:color="666666"/>
+              <w:right w:val="single" w:sz="8" w:space="0" w:color="666666"/>
+            </w:tcBorders>
+            <w:shd w:val="clear" w:color="auto" w:fill="FFFFFF"/>
+            <w:tcMar>
+              <w:top w:w="0" w:type="dxa"/>
+              <w:bottom w:w="0" w:type="dxa"/>
+              <w:left w:w="0" w:type="dxa"/>
+              <w:right w:w="0" w:type="dxa"/>
+            </w:tcMar>
+            <w:vAlign w:val="center"/>
+          </w:tcPr>
+          <w:p>
+            <w:pPr>
+              <w:jc w:val="center"/>
+              <w:spacing w:after="100" w:before="100" w:line="240"/>
+              <w:ind w:firstLine="0" w:left="100" w:right="100"/>
+            </w:pPr>
+            <w:r xmlns:w="http://schemas.openxmlformats.org/wordprocessingml/2006/main" xmlns:wp="http://schemas.openxmlformats.org/drawingml/2006/wordprocessingDrawing" xmlns:r="http://schemas.openxmlformats.org/officeDocument/2006/relationships" xmlns:w14="http://schemas.microsoft.com/office/word/2010/wordml">
+              <w:rPr>
+                <w:rFonts w:ascii="Arial" w:hAnsi="Arial" w:eastAsia="Arial" w:cs="Arial"/>
+                <w:sz w:val="22"/>
+                <w:szCs w:val="22"/>
+                <w:color w:val="000000"/>
+              </w:rPr>
+              <w:t xml:space="preserve">0.141</w:t>
+            </w:r>
+          </w:p>
+        </w:tc>
+        <w:tc>
+          <w:tcPr>
+            <w:tcBorders>
+              <w:bottom w:val="single" w:sz="8" w:space="0" w:color="666666"/>
+              <w:top w:val="single" w:sz="8" w:space="0" w:color="666666"/>
+              <w:left w:val="single" w:sz="8" w:space="0" w:color="666666"/>
+              <w:right w:val="single" w:sz="8" w:space="0" w:color="666666"/>
+            </w:tcBorders>
+            <w:shd w:val="clear" w:color="auto" w:fill="FFFFFF"/>
+            <w:tcMar>
+              <w:top w:w="0" w:type="dxa"/>
+              <w:bottom w:w="0" w:type="dxa"/>
+              <w:left w:w="0" w:type="dxa"/>
+              <w:right w:w="0" w:type="dxa"/>
+            </w:tcMar>
+            <w:vAlign w:val="center"/>
+          </w:tcPr>
+          <w:p>
+            <w:pPr>
+              <w:jc w:val="center"/>
+              <w:spacing w:after="100" w:before="100" w:line="240"/>
+              <w:ind w:firstLine="0" w:left="100" w:right="100"/>
+            </w:pPr>
+            <w:r xmlns:w="http://schemas.openxmlformats.org/wordprocessingml/2006/main" xmlns:wp="http://schemas.openxmlformats.org/drawingml/2006/wordprocessingDrawing" xmlns:r="http://schemas.openxmlformats.org/officeDocument/2006/relationships" xmlns:w14="http://schemas.microsoft.com/office/word/2010/wordml">
+              <w:rPr>
+                <w:rFonts w:ascii="Arial" w:hAnsi="Arial" w:eastAsia="Arial" w:cs="Arial"/>
+                <w:sz w:val="22"/>
+                <w:szCs w:val="22"/>
+                <w:color w:val="000000"/>
+              </w:rPr>
+              <w:t xml:space="preserve">0.146</w:t>
+            </w:r>
+          </w:p>
+        </w:tc>
+        <w:tc>
+          <w:tcPr>
+            <w:tcBorders>
+              <w:bottom w:val="single" w:sz="8" w:space="0" w:color="666666"/>
+              <w:top w:val="single" w:sz="8" w:space="0" w:color="666666"/>
+              <w:left w:val="single" w:sz="8" w:space="0" w:color="666666"/>
+              <w:right w:val="single" w:sz="8" w:space="0" w:color="666666"/>
+            </w:tcBorders>
+            <w:shd w:val="clear" w:color="auto" w:fill="FFFFFF"/>
+            <w:tcMar>
+              <w:top w:w="0" w:type="dxa"/>
+              <w:bottom w:w="0" w:type="dxa"/>
+              <w:left w:w="0" w:type="dxa"/>
+              <w:right w:w="0" w:type="dxa"/>
+            </w:tcMar>
+            <w:vAlign w:val="center"/>
+          </w:tcPr>
+          <w:p>
+            <w:pPr>
+              <w:jc w:val="center"/>
+              <w:spacing w:after="100" w:before="100" w:line="240"/>
+              <w:ind w:firstLine="0" w:left="100" w:right="100"/>
+            </w:pPr>
+            <w:r xmlns:w="http://schemas.openxmlformats.org/wordprocessingml/2006/main" xmlns:wp="http://schemas.openxmlformats.org/drawingml/2006/wordprocessingDrawing" xmlns:r="http://schemas.openxmlformats.org/officeDocument/2006/relationships" xmlns:w14="http://schemas.microsoft.com/office/word/2010/wordml">
+              <w:rPr>
+                <w:rFonts w:ascii="Arial" w:hAnsi="Arial" w:eastAsia="Arial" w:cs="Arial"/>
+                <w:sz w:val="22"/>
+                <w:szCs w:val="22"/>
+                <w:color w:val="000000"/>
+              </w:rPr>
+              <w:t xml:space="preserve">0.143</w:t>
+            </w:r>
+          </w:p>
+        </w:tc>
+        <w:tc>
+          <w:tcPr>
+            <w:tcBorders>
+              <w:bottom w:val="single" w:sz="8" w:space="0" w:color="666666"/>
+              <w:top w:val="single" w:sz="8" w:space="0" w:color="666666"/>
+              <w:left w:val="single" w:sz="8" w:space="0" w:color="666666"/>
+              <w:right w:val="single" w:sz="8" w:space="0" w:color="666666"/>
+            </w:tcBorders>
+            <w:shd w:val="clear" w:color="auto" w:fill="FFFFFF"/>
+            <w:tcMar>
+              <w:top w:w="0" w:type="dxa"/>
+              <w:bottom w:w="0" w:type="dxa"/>
+              <w:left w:w="0" w:type="dxa"/>
+              <w:right w:w="0" w:type="dxa"/>
+            </w:tcMar>
+            <w:vAlign w:val="center"/>
+          </w:tcPr>
+          <w:p>
+            <w:pPr>
+              <w:jc w:val="center"/>
+              <w:spacing w:after="100" w:before="100" w:line="240"/>
+              <w:ind w:firstLine="0" w:left="100" w:right="100"/>
+            </w:pPr>
+            <w:r xmlns:w="http://schemas.openxmlformats.org/wordprocessingml/2006/main" xmlns:wp="http://schemas.openxmlformats.org/drawingml/2006/wordprocessingDrawing" xmlns:r="http://schemas.openxmlformats.org/officeDocument/2006/relationships" xmlns:w14="http://schemas.microsoft.com/office/word/2010/wordml">
+              <w:rPr>
+                <w:rFonts w:ascii="Arial" w:hAnsi="Arial" w:eastAsia="Arial" w:cs="Arial"/>
+                <w:sz w:val="22"/>
+                <w:szCs w:val="22"/>
+                <w:color w:val="000000"/>
+              </w:rPr>
+              <w:t xml:space="preserve">0.148</w:t>
             </w:r>
           </w:p>
         </w:tc>
@@ -7248,6 +7248,352 @@
                 <w:color w:val="000000"/>
               </w:rPr>
               <w:t xml:space="preserve">0.000</w:t>
+            </w:r>
+          </w:p>
+        </w:tc>
+      </w:tr>
+      <w:tr>
+        <w:trPr>
+          <w:cantSplit/>
+          <w:trHeight w:val="614" w:hRule="auto"/>
+        </w:trPr>
+        <w:tc>
+          <w:tcPr>
+            <w:tcBorders>
+              <w:bottom w:val="single" w:sz="8" w:space="0" w:color="666666"/>
+              <w:top w:val="single" w:sz="8" w:space="0" w:color="666666"/>
+              <w:left w:val="single" w:sz="8" w:space="0" w:color="666666"/>
+              <w:right w:val="single" w:sz="8" w:space="0" w:color="666666"/>
+            </w:tcBorders>
+            <w:shd w:val="clear" w:color="auto" w:fill="FFFFFF"/>
+            <w:tcMar>
+              <w:top w:w="0" w:type="dxa"/>
+              <w:bottom w:w="0" w:type="dxa"/>
+              <w:left w:w="0" w:type="dxa"/>
+              <w:right w:w="0" w:type="dxa"/>
+            </w:tcMar>
+            <w:vAlign w:val="center"/>
+          </w:tcPr>
+          <w:p>
+            <w:pPr>
+              <w:jc w:val="left"/>
+              <w:spacing w:after="100" w:before="100" w:line="240"/>
+              <w:ind w:firstLine="0" w:left="100" w:right="100"/>
+            </w:pPr>
+            <w:r xmlns:w="http://schemas.openxmlformats.org/wordprocessingml/2006/main" xmlns:wp="http://schemas.openxmlformats.org/drawingml/2006/wordprocessingDrawing" xmlns:r="http://schemas.openxmlformats.org/officeDocument/2006/relationships" xmlns:w14="http://schemas.microsoft.com/office/word/2010/wordml">
+              <w:rPr>
+                <w:rFonts w:ascii="Arial" w:hAnsi="Arial" w:eastAsia="Arial" w:cs="Arial"/>
+                <w:sz w:val="22"/>
+                <w:szCs w:val="22"/>
+                <w:color w:val="000000"/>
+              </w:rPr>
+              <w:t xml:space="preserve">Labidomera clivicollis abundance</w:t>
+            </w:r>
+          </w:p>
+        </w:tc>
+        <w:tc>
+          <w:tcPr>
+            <w:tcBorders>
+              <w:bottom w:val="single" w:sz="8" w:space="0" w:color="666666"/>
+              <w:top w:val="single" w:sz="8" w:space="0" w:color="666666"/>
+              <w:left w:val="single" w:sz="8" w:space="0" w:color="666666"/>
+              <w:right w:val="single" w:sz="8" w:space="0" w:color="666666"/>
+            </w:tcBorders>
+            <w:shd w:val="clear" w:color="auto" w:fill="FFFFFF"/>
+            <w:tcMar>
+              <w:top w:w="0" w:type="dxa"/>
+              <w:bottom w:w="0" w:type="dxa"/>
+              <w:left w:w="0" w:type="dxa"/>
+              <w:right w:w="0" w:type="dxa"/>
+            </w:tcMar>
+            <w:vAlign w:val="center"/>
+          </w:tcPr>
+          <w:p>
+            <w:pPr>
+              <w:jc w:val="center"/>
+              <w:spacing w:after="100" w:before="100" w:line="240"/>
+              <w:ind w:firstLine="0" w:left="100" w:right="100"/>
+            </w:pPr>
+            <w:r xmlns:w="http://schemas.openxmlformats.org/wordprocessingml/2006/main" xmlns:wp="http://schemas.openxmlformats.org/drawingml/2006/wordprocessingDrawing" xmlns:r="http://schemas.openxmlformats.org/officeDocument/2006/relationships" xmlns:w14="http://schemas.microsoft.com/office/word/2010/wordml">
+              <w:rPr>
+                <w:rFonts w:ascii="Arial" w:hAnsi="Arial" w:eastAsia="Arial" w:cs="Arial"/>
+                <w:sz w:val="22"/>
+                <w:szCs w:val="22"/>
+                <w:color w:val="000000"/>
+              </w:rPr>
+              <w:t xml:space="preserve">trigamma</w:t>
+            </w:r>
+          </w:p>
+        </w:tc>
+        <w:tc>
+          <w:tcPr>
+            <w:tcBorders>
+              <w:bottom w:val="single" w:sz="8" w:space="0" w:color="666666"/>
+              <w:top w:val="single" w:sz="8" w:space="0" w:color="666666"/>
+              <w:left w:val="single" w:sz="8" w:space="0" w:color="666666"/>
+              <w:right w:val="single" w:sz="8" w:space="0" w:color="666666"/>
+            </w:tcBorders>
+            <w:shd w:val="clear" w:color="auto" w:fill="FFFFFF"/>
+            <w:tcMar>
+              <w:top w:w="0" w:type="dxa"/>
+              <w:bottom w:w="0" w:type="dxa"/>
+              <w:left w:w="0" w:type="dxa"/>
+              <w:right w:w="0" w:type="dxa"/>
+            </w:tcMar>
+            <w:vAlign w:val="center"/>
+          </w:tcPr>
+          <w:p>
+            <w:pPr>
+              <w:jc w:val="center"/>
+              <w:spacing w:after="100" w:before="100" w:line="240"/>
+              <w:ind w:firstLine="0" w:left="100" w:right="100"/>
+            </w:pPr>
+            <w:r xmlns:w="http://schemas.openxmlformats.org/wordprocessingml/2006/main" xmlns:wp="http://schemas.openxmlformats.org/drawingml/2006/wordprocessingDrawing" xmlns:r="http://schemas.openxmlformats.org/officeDocument/2006/relationships" xmlns:w14="http://schemas.microsoft.com/office/word/2010/wordml">
+              <w:rPr>
+                <w:rFonts w:ascii="Arial" w:hAnsi="Arial" w:eastAsia="Arial" w:cs="Arial"/>
+                <w:sz w:val="22"/>
+                <w:szCs w:val="22"/>
+                <w:color w:val="000000"/>
+              </w:rPr>
+              <w:t xml:space="preserve">0.160</w:t>
+            </w:r>
+          </w:p>
+        </w:tc>
+        <w:tc>
+          <w:tcPr>
+            <w:tcBorders>
+              <w:bottom w:val="single" w:sz="8" w:space="0" w:color="666666"/>
+              <w:top w:val="single" w:sz="8" w:space="0" w:color="666666"/>
+              <w:left w:val="single" w:sz="8" w:space="0" w:color="666666"/>
+              <w:right w:val="single" w:sz="8" w:space="0" w:color="666666"/>
+            </w:tcBorders>
+            <w:shd w:val="clear" w:color="auto" w:fill="FFFFFF"/>
+            <w:tcMar>
+              <w:top w:w="0" w:type="dxa"/>
+              <w:bottom w:w="0" w:type="dxa"/>
+              <w:left w:w="0" w:type="dxa"/>
+              <w:right w:w="0" w:type="dxa"/>
+            </w:tcMar>
+            <w:vAlign w:val="center"/>
+          </w:tcPr>
+          <w:p>
+            <w:pPr>
+              <w:jc w:val="center"/>
+              <w:spacing w:after="100" w:before="100" w:line="240"/>
+              <w:ind w:firstLine="0" w:left="100" w:right="100"/>
+            </w:pPr>
+            <w:r xmlns:w="http://schemas.openxmlformats.org/wordprocessingml/2006/main" xmlns:wp="http://schemas.openxmlformats.org/drawingml/2006/wordprocessingDrawing" xmlns:r="http://schemas.openxmlformats.org/officeDocument/2006/relationships" xmlns:w14="http://schemas.microsoft.com/office/word/2010/wordml">
+              <w:rPr>
+                <w:rFonts w:ascii="Arial" w:hAnsi="Arial" w:eastAsia="Arial" w:cs="Arial"/>
+                <w:sz w:val="22"/>
+                <w:szCs w:val="22"/>
+                <w:color w:val="000000"/>
+              </w:rPr>
+              <w:t xml:space="preserve">0.244</w:t>
+            </w:r>
+          </w:p>
+        </w:tc>
+        <w:tc>
+          <w:tcPr>
+            <w:tcBorders>
+              <w:bottom w:val="single" w:sz="8" w:space="0" w:color="666666"/>
+              <w:top w:val="single" w:sz="8" w:space="0" w:color="666666"/>
+              <w:left w:val="single" w:sz="8" w:space="0" w:color="666666"/>
+              <w:right w:val="single" w:sz="8" w:space="0" w:color="666666"/>
+            </w:tcBorders>
+            <w:shd w:val="clear" w:color="auto" w:fill="FFFFFF"/>
+            <w:tcMar>
+              <w:top w:w="0" w:type="dxa"/>
+              <w:bottom w:w="0" w:type="dxa"/>
+              <w:left w:w="0" w:type="dxa"/>
+              <w:right w:w="0" w:type="dxa"/>
+            </w:tcMar>
+            <w:vAlign w:val="center"/>
+          </w:tcPr>
+          <w:p>
+            <w:pPr>
+              <w:jc w:val="center"/>
+              <w:spacing w:after="100" w:before="100" w:line="240"/>
+              <w:ind w:firstLine="0" w:left="100" w:right="100"/>
+            </w:pPr>
+            <w:r xmlns:w="http://schemas.openxmlformats.org/wordprocessingml/2006/main" xmlns:wp="http://schemas.openxmlformats.org/drawingml/2006/wordprocessingDrawing" xmlns:r="http://schemas.openxmlformats.org/officeDocument/2006/relationships" xmlns:w14="http://schemas.microsoft.com/office/word/2010/wordml">
+              <w:rPr>
+                <w:rFonts w:ascii="Arial" w:hAnsi="Arial" w:eastAsia="Arial" w:cs="Arial"/>
+                <w:sz w:val="22"/>
+                <w:szCs w:val="22"/>
+                <w:color w:val="000000"/>
+              </w:rPr>
+              <w:t xml:space="preserve">0.160</w:t>
+            </w:r>
+          </w:p>
+        </w:tc>
+        <w:tc>
+          <w:tcPr>
+            <w:tcBorders>
+              <w:bottom w:val="single" w:sz="8" w:space="0" w:color="666666"/>
+              <w:top w:val="single" w:sz="8" w:space="0" w:color="666666"/>
+              <w:left w:val="single" w:sz="8" w:space="0" w:color="666666"/>
+              <w:right w:val="single" w:sz="8" w:space="0" w:color="666666"/>
+            </w:tcBorders>
+            <w:shd w:val="clear" w:color="auto" w:fill="FFFFFF"/>
+            <w:tcMar>
+              <w:top w:w="0" w:type="dxa"/>
+              <w:bottom w:w="0" w:type="dxa"/>
+              <w:left w:w="0" w:type="dxa"/>
+              <w:right w:w="0" w:type="dxa"/>
+            </w:tcMar>
+            <w:vAlign w:val="center"/>
+          </w:tcPr>
+          <w:p>
+            <w:pPr>
+              <w:jc w:val="center"/>
+              <w:spacing w:after="100" w:before="100" w:line="240"/>
+              <w:ind w:firstLine="0" w:left="100" w:right="100"/>
+            </w:pPr>
+            <w:r xmlns:w="http://schemas.openxmlformats.org/wordprocessingml/2006/main" xmlns:wp="http://schemas.openxmlformats.org/drawingml/2006/wordprocessingDrawing" xmlns:r="http://schemas.openxmlformats.org/officeDocument/2006/relationships" xmlns:w14="http://schemas.microsoft.com/office/word/2010/wordml">
+              <w:rPr>
+                <w:rFonts w:ascii="Arial" w:hAnsi="Arial" w:eastAsia="Arial" w:cs="Arial"/>
+                <w:sz w:val="22"/>
+                <w:szCs w:val="22"/>
+                <w:color w:val="000000"/>
+              </w:rPr>
+              <w:t xml:space="preserve">0.247</w:t>
+            </w:r>
+          </w:p>
+        </w:tc>
+        <w:tc>
+          <w:tcPr>
+            <w:tcBorders>
+              <w:bottom w:val="single" w:sz="8" w:space="0" w:color="666666"/>
+              <w:top w:val="single" w:sz="8" w:space="0" w:color="666666"/>
+              <w:left w:val="single" w:sz="8" w:space="0" w:color="666666"/>
+              <w:right w:val="single" w:sz="8" w:space="0" w:color="666666"/>
+            </w:tcBorders>
+            <w:shd w:val="clear" w:color="auto" w:fill="FFFFFF"/>
+            <w:tcMar>
+              <w:top w:w="0" w:type="dxa"/>
+              <w:bottom w:w="0" w:type="dxa"/>
+              <w:left w:w="0" w:type="dxa"/>
+              <w:right w:w="0" w:type="dxa"/>
+            </w:tcMar>
+            <w:vAlign w:val="center"/>
+          </w:tcPr>
+          <w:p>
+            <w:pPr>
+              <w:jc w:val="center"/>
+              <w:spacing w:after="100" w:before="100" w:line="240"/>
+              <w:ind w:firstLine="0" w:left="100" w:right="100"/>
+            </w:pPr>
+            <w:r xmlns:w="http://schemas.openxmlformats.org/wordprocessingml/2006/main" xmlns:wp="http://schemas.openxmlformats.org/drawingml/2006/wordprocessingDrawing" xmlns:r="http://schemas.openxmlformats.org/officeDocument/2006/relationships" xmlns:w14="http://schemas.microsoft.com/office/word/2010/wordml">
+              <w:rPr>
+                <w:rFonts w:ascii="Arial" w:hAnsi="Arial" w:eastAsia="Arial" w:cs="Arial"/>
+                <w:sz w:val="22"/>
+                <w:szCs w:val="22"/>
+                <w:color w:val="000000"/>
+              </w:rPr>
+              <w:t xml:space="preserve">0.160</w:t>
+            </w:r>
+          </w:p>
+        </w:tc>
+        <w:tc>
+          <w:tcPr>
+            <w:tcBorders>
+              <w:bottom w:val="single" w:sz="8" w:space="0" w:color="666666"/>
+              <w:top w:val="single" w:sz="8" w:space="0" w:color="666666"/>
+              <w:left w:val="single" w:sz="8" w:space="0" w:color="666666"/>
+              <w:right w:val="single" w:sz="8" w:space="0" w:color="666666"/>
+            </w:tcBorders>
+            <w:shd w:val="clear" w:color="auto" w:fill="FFFFFF"/>
+            <w:tcMar>
+              <w:top w:w="0" w:type="dxa"/>
+              <w:bottom w:w="0" w:type="dxa"/>
+              <w:left w:w="0" w:type="dxa"/>
+              <w:right w:w="0" w:type="dxa"/>
+            </w:tcMar>
+            <w:vAlign w:val="center"/>
+          </w:tcPr>
+          <w:p>
+            <w:pPr>
+              <w:jc w:val="center"/>
+              <w:spacing w:after="100" w:before="100" w:line="240"/>
+              <w:ind w:firstLine="0" w:left="100" w:right="100"/>
+            </w:pPr>
+            <w:r xmlns:w="http://schemas.openxmlformats.org/wordprocessingml/2006/main" xmlns:wp="http://schemas.openxmlformats.org/drawingml/2006/wordprocessingDrawing" xmlns:r="http://schemas.openxmlformats.org/officeDocument/2006/relationships" xmlns:w14="http://schemas.microsoft.com/office/word/2010/wordml">
+              <w:rPr>
+                <w:rFonts w:ascii="Arial" w:hAnsi="Arial" w:eastAsia="Arial" w:cs="Arial"/>
+                <w:sz w:val="22"/>
+                <w:szCs w:val="22"/>
+                <w:color w:val="000000"/>
+              </w:rPr>
+              <w:t xml:space="preserve">0.243</w:t>
+            </w:r>
+          </w:p>
+        </w:tc>
+        <w:tc>
+          <w:tcPr>
+            <w:tcBorders>
+              <w:bottom w:val="single" w:sz="8" w:space="0" w:color="666666"/>
+              <w:top w:val="single" w:sz="8" w:space="0" w:color="666666"/>
+              <w:left w:val="single" w:sz="8" w:space="0" w:color="666666"/>
+              <w:right w:val="single" w:sz="8" w:space="0" w:color="666666"/>
+            </w:tcBorders>
+            <w:shd w:val="clear" w:color="auto" w:fill="FFFFFF"/>
+            <w:tcMar>
+              <w:top w:w="0" w:type="dxa"/>
+              <w:bottom w:w="0" w:type="dxa"/>
+              <w:left w:w="0" w:type="dxa"/>
+              <w:right w:w="0" w:type="dxa"/>
+            </w:tcMar>
+            <w:vAlign w:val="center"/>
+          </w:tcPr>
+          <w:p>
+            <w:pPr>
+              <w:jc w:val="center"/>
+              <w:spacing w:after="100" w:before="100" w:line="240"/>
+              <w:ind w:firstLine="0" w:left="100" w:right="100"/>
+            </w:pPr>
+            <w:r xmlns:w="http://schemas.openxmlformats.org/wordprocessingml/2006/main" xmlns:wp="http://schemas.openxmlformats.org/drawingml/2006/wordprocessingDrawing" xmlns:r="http://schemas.openxmlformats.org/officeDocument/2006/relationships" xmlns:w14="http://schemas.microsoft.com/office/word/2010/wordml">
+              <w:rPr>
+                <w:rFonts w:ascii="Arial" w:hAnsi="Arial" w:eastAsia="Arial" w:cs="Arial"/>
+                <w:sz w:val="22"/>
+                <w:szCs w:val="22"/>
+                <w:color w:val="000000"/>
+              </w:rPr>
+              <w:t xml:space="preserve">0.160</w:t>
+            </w:r>
+          </w:p>
+        </w:tc>
+        <w:tc>
+          <w:tcPr>
+            <w:tcBorders>
+              <w:bottom w:val="single" w:sz="8" w:space="0" w:color="666666"/>
+              <w:top w:val="single" w:sz="8" w:space="0" w:color="666666"/>
+              <w:left w:val="single" w:sz="8" w:space="0" w:color="666666"/>
+              <w:right w:val="single" w:sz="8" w:space="0" w:color="666666"/>
+            </w:tcBorders>
+            <w:shd w:val="clear" w:color="auto" w:fill="FFFFFF"/>
+            <w:tcMar>
+              <w:top w:w="0" w:type="dxa"/>
+              <w:bottom w:w="0" w:type="dxa"/>
+              <w:left w:w="0" w:type="dxa"/>
+              <w:right w:w="0" w:type="dxa"/>
+            </w:tcMar>
+            <w:vAlign w:val="center"/>
+          </w:tcPr>
+          <w:p>
+            <w:pPr>
+              <w:jc w:val="center"/>
+              <w:spacing w:after="100" w:before="100" w:line="240"/>
+              <w:ind w:firstLine="0" w:left="100" w:right="100"/>
+            </w:pPr>
+            <w:r xmlns:w="http://schemas.openxmlformats.org/wordprocessingml/2006/main" xmlns:wp="http://schemas.openxmlformats.org/drawingml/2006/wordprocessingDrawing" xmlns:r="http://schemas.openxmlformats.org/officeDocument/2006/relationships" xmlns:w14="http://schemas.microsoft.com/office/word/2010/wordml">
+              <w:rPr>
+                <w:rFonts w:ascii="Arial" w:hAnsi="Arial" w:eastAsia="Arial" w:cs="Arial"/>
+                <w:sz w:val="22"/>
+                <w:szCs w:val="22"/>
+                <w:color w:val="000000"/>
+              </w:rPr>
+              <w:t xml:space="preserve">0.247</w:t>
             </w:r>
           </w:p>
         </w:tc>

</xml_diff>